<commit_message>
shortPick and 50/50 added
</commit_message>
<xml_diff>
--- a/Primer_zapolnenia.docx
+++ b/Primer_zapolnenia.docx
@@ -2363,6 +2363,7 @@
                 <w:szCs w:val="24"/>
               </w:rPr>
             </w:r>
+            <w:r/>
           </w:p>
           <w:p>
             <w:pPr>
@@ -2389,6 +2390,7 @@
                 <w:highlight w:val="none"/>
               </w:rPr>
             </w:r>
+            <w:r/>
           </w:p>
         </w:tc>
         <w:tc>
@@ -2423,6 +2425,7 @@
                 <w:highlight w:val="none"/>
               </w:rPr>
             </w:r>
+            <w:r/>
           </w:p>
           <w:p>
             <w:pPr>
@@ -2455,13 +2458,7 @@
                 <w:szCs w:val="24"/>
               </w:rPr>
             </w:r>
-            <w:r>
-              <w:rPr>
-                <w:rFonts w:ascii="Times New Roman" w:hAnsi="Times New Roman" w:cs="Times New Roman"/>
-                <w:sz w:val="24"/>
-                <w:szCs w:val="24"/>
-              </w:rPr>
-            </w:r>
+            <w:r/>
           </w:p>
         </w:tc>
         <w:tc>
@@ -2555,11 +2552,7 @@
                 <w:highlight w:val="none"/>
               </w:rPr>
             </w:r>
-            <w:r>
-              <w:rPr>
-                <w:highlight w:val="none"/>
-              </w:rPr>
-            </w:r>
+            <w:r/>
           </w:p>
         </w:tc>
       </w:tr>
@@ -2598,6 +2591,7 @@
                 <w:szCs w:val="24"/>
               </w:rPr>
             </w:r>
+            <w:r/>
           </w:p>
           <w:p>
             <w:pPr>
@@ -2624,6 +2618,7 @@
                 <w:highlight w:val="none"/>
               </w:rPr>
             </w:r>
+            <w:r/>
           </w:p>
         </w:tc>
         <w:tc>
@@ -2657,6 +2652,7 @@
                 <w:szCs w:val="24"/>
               </w:rPr>
             </w:r>
+            <w:r/>
           </w:p>
           <w:p>
             <w:pPr>
@@ -2691,14 +2687,7 @@
                 <w:highlight w:val="none"/>
               </w:rPr>
             </w:r>
-            <w:r>
-              <w:rPr>
-                <w:rFonts w:ascii="Times New Roman" w:hAnsi="Times New Roman" w:cs="Times New Roman"/>
-                <w:sz w:val="24"/>
-                <w:szCs w:val="24"/>
-                <w:highlight w:val="none"/>
-              </w:rPr>
-            </w:r>
+            <w:r/>
           </w:p>
         </w:tc>
         <w:tc>
@@ -2758,30 +2747,6 @@
                 <w:highlight w:val="none"/>
               </w:rPr>
             </w:r>
-          </w:p>
-          <w:p>
-            <w:pPr>
-              <w:rPr>
-                <w:b w:val="0"/>
-                <w:highlight w:val="none"/>
-              </w:rPr>
-            </w:pPr>
-            <w:r>
-              <w:rPr>
-                <w:b w:val="0"/>
-                <w:highlight w:val="none"/>
-              </w:rPr>
-              <w:t xml:space="preserve">Роттердам</w:t>
-            </w:r>
-            <w:r/>
-          </w:p>
-          <w:p>
-            <w:r>
-              <w:rPr>
-                <w:b w:val="0"/>
-                <w:highlight w:val="none"/>
-              </w:rPr>
-            </w:r>
             <w:r/>
           </w:p>
           <w:p>
@@ -2794,15 +2759,16 @@
             <w:r>
               <w:rPr>
                 <w:b w:val="0"/>
-                <w:color w:val="70AD47" w:themeColor="accent6"/>
-                <w:highlight w:val="none"/>
-              </w:rPr>
-              <w:t xml:space="preserve">Берлин</w:t>
-            </w:r>
+                <w:highlight w:val="none"/>
+              </w:rPr>
+              <w:t xml:space="preserve">Роттердам</w:t>
+            </w:r>
+            <w:r/>
+          </w:p>
+          <w:p>
             <w:r>
               <w:rPr>
                 <w:b w:val="0"/>
-                <w:color w:val="70AD47" w:themeColor="accent6"/>
                 <w:highlight w:val="none"/>
               </w:rPr>
             </w:r>
@@ -2818,15 +2784,19 @@
             <w:r>
               <w:rPr>
                 <w:b w:val="0"/>
-                <w:highlight w:val="none"/>
-              </w:rPr>
+                <w:color w:val="70AD47" w:themeColor="accent6"/>
+                <w:highlight w:val="none"/>
+              </w:rPr>
+              <w:t xml:space="preserve">Берлин</w:t>
             </w:r>
             <w:r>
               <w:rPr>
                 <w:b w:val="0"/>
-                <w:highlight w:val="none"/>
-              </w:rPr>
-            </w:r>
+                <w:color w:val="70AD47" w:themeColor="accent6"/>
+                <w:highlight w:val="none"/>
+              </w:rPr>
+            </w:r>
+            <w:r/>
           </w:p>
           <w:p>
             <w:pPr>
@@ -2840,6 +2810,27 @@
                 <w:b w:val="0"/>
                 <w:highlight w:val="none"/>
               </w:rPr>
+            </w:r>
+            <w:r>
+              <w:rPr>
+                <w:b w:val="0"/>
+                <w:highlight w:val="none"/>
+              </w:rPr>
+            </w:r>
+            <w:r/>
+          </w:p>
+          <w:p>
+            <w:pPr>
+              <w:rPr>
+                <w:b w:val="0"/>
+                <w:highlight w:val="none"/>
+              </w:rPr>
+            </w:pPr>
+            <w:r>
+              <w:rPr>
+                <w:b w:val="0"/>
+                <w:highlight w:val="none"/>
+              </w:rPr>
               <w:t xml:space="preserve">Гамбург</w:t>
             </w:r>
             <w:r>
@@ -2848,9 +2839,1171 @@
                 <w:highlight w:val="none"/>
               </w:rPr>
             </w:r>
-            <w:r>
+            <w:r/>
+          </w:p>
+        </w:tc>
+      </w:tr>
+      <w:tr>
+        <w:trPr>
+          <w:trHeight w:val="648"/>
+        </w:trPr>
+        <w:tc>
+          <w:tcPr>
+            <w:tcW w:w="1957" w:type="dxa"/>
+            <w:vMerge w:val="restart"/>
+            <w:textDirection w:val="lrTb"/>
+            <w:noWrap w:val="false"/>
+          </w:tcPr>
+          <w:p>
+            <w:pPr>
+              <w:rPr>
+                <w:rFonts w:ascii="Times New Roman" w:hAnsi="Times New Roman" w:cs="Times New Roman"/>
+                <w:sz w:val="24"/>
+                <w:szCs w:val="24"/>
+                <w:highlight w:val="none"/>
+              </w:rPr>
+            </w:pPr>
+            <w:r>
+              <w:rPr>
+                <w:rFonts w:ascii="Times New Roman" w:hAnsi="Times New Roman" w:cs="Times New Roman"/>
+                <w:sz w:val="24"/>
+                <w:szCs w:val="24"/>
+              </w:rPr>
+              <w:t xml:space="preserve">12</w:t>
+            </w:r>
+            <w:r>
+              <w:rPr>
+                <w:rFonts w:ascii="Times New Roman" w:hAnsi="Times New Roman" w:cs="Times New Roman"/>
+                <w:sz w:val="24"/>
+                <w:szCs w:val="24"/>
+              </w:rPr>
+            </w:r>
+          </w:p>
+          <w:p>
+            <w:pPr>
+              <w:rPr>
+                <w:rFonts w:ascii="Times New Roman" w:hAnsi="Times New Roman" w:cs="Times New Roman"/>
+                <w:sz w:val="24"/>
+                <w:szCs w:val="24"/>
+              </w:rPr>
+            </w:pPr>
+            <w:r>
+              <w:rPr>
+                <w:rFonts w:ascii="Times New Roman" w:hAnsi="Times New Roman" w:cs="Times New Roman"/>
+                <w:sz w:val="24"/>
+                <w:szCs w:val="24"/>
+                <w:highlight w:val="none"/>
+              </w:rPr>
+              <w:t xml:space="preserve">К</w:t>
+            </w:r>
+            <w:r>
+              <w:rPr>
+                <w:rFonts w:ascii="Times New Roman" w:hAnsi="Times New Roman" w:cs="Times New Roman"/>
+                <w:sz w:val="24"/>
+                <w:szCs w:val="24"/>
+                <w:highlight w:val="none"/>
+              </w:rPr>
+            </w:r>
+          </w:p>
+        </w:tc>
+        <w:tc>
+          <w:tcPr>
+            <w:tcW w:w="6504" w:type="dxa"/>
+            <w:vMerge w:val="restart"/>
+            <w:textDirection w:val="lrTb"/>
+            <w:noWrap w:val="false"/>
+          </w:tcPr>
+          <w:p>
+            <w:pPr>
+              <w:rPr>
+                <w:rFonts w:ascii="Times New Roman" w:hAnsi="Times New Roman" w:cs="Times New Roman"/>
+                <w:sz w:val="24"/>
+                <w:szCs w:val="24"/>
+                <w:highlight w:val="none"/>
+              </w:rPr>
+            </w:pPr>
+            <w:r>
+              <w:rPr>
+                <w:rFonts w:ascii="Times New Roman" w:hAnsi="Times New Roman" w:cs="Times New Roman"/>
+                <w:sz w:val="24"/>
+                <w:szCs w:val="24"/>
+              </w:rPr>
+              <w:t xml:space="preserve">// Проверка много кратких ответов, цвет и жирность выставляется исключительно для составителя вопросов. Жирность, курсив, подчёркивание, цвет могут быть любыми</w:t>
+            </w:r>
+            <w:r>
+              <w:rPr>
+                <w:rFonts w:ascii="Times New Roman" w:hAnsi="Times New Roman" w:cs="Times New Roman"/>
+                <w:sz w:val="24"/>
+                <w:szCs w:val="24"/>
+              </w:rPr>
+            </w:r>
+          </w:p>
+          <w:p>
+            <w:pPr>
+              <w:rPr>
+                <w:rFonts w:ascii="Times New Roman" w:hAnsi="Times New Roman" w:cs="Times New Roman"/>
+                <w:sz w:val="24"/>
+                <w:szCs w:val="24"/>
+              </w:rPr>
+            </w:pPr>
+            <w:r>
+              <w:rPr>
+                <w:rFonts w:ascii="Times New Roman" w:hAnsi="Times New Roman" w:cs="Times New Roman"/>
+                <w:sz w:val="24"/>
+                <w:szCs w:val="24"/>
+                <w:highlight w:val="none"/>
+              </w:rPr>
+              <w:t xml:space="preserve">Какого цвета провод заземления?</w:t>
+            </w:r>
+            <w:r>
+              <w:rPr>
+                <w:rFonts w:ascii="Times New Roman" w:hAnsi="Times New Roman" w:cs="Times New Roman"/>
+                <w:sz w:val="24"/>
+                <w:szCs w:val="24"/>
+                <w:highlight w:val="none"/>
+              </w:rPr>
+            </w:r>
+          </w:p>
+          <w:p>
+            <w:pPr>
+              <w:tabs>
+                <w:tab w:val="left" w:pos="4162" w:leader="none"/>
+              </w:tabs>
+              <w:rPr>
+                <w:rFonts w:ascii="Times New Roman" w:hAnsi="Times New Roman" w:cs="Times New Roman"/>
+                <w:sz w:val="24"/>
+                <w:szCs w:val="24"/>
+              </w:rPr>
+            </w:pPr>
+            <w:r>
+              <w:rPr>
+                <w:rFonts w:ascii="Times New Roman" w:hAnsi="Times New Roman" w:cs="Times New Roman"/>
+                <w:sz w:val="24"/>
+              </w:rPr>
+            </w:r>
+            <w:r>
+              <w:rPr>
+                <w:rFonts w:ascii="Times New Roman" w:hAnsi="Times New Roman" w:cs="Times New Roman"/>
+                <w:sz w:val="24"/>
+              </w:rPr>
+              <w:tab/>
+            </w:r>
+            <w:r>
+              <w:rPr>
+                <w:rFonts w:ascii="Times New Roman" w:hAnsi="Times New Roman" w:cs="Times New Roman"/>
+                <w:sz w:val="24"/>
+              </w:rPr>
+            </w:r>
+          </w:p>
+          <w:p>
+            <w:pPr>
+              <w:tabs>
+                <w:tab w:val="left" w:pos="4162" w:leader="none"/>
+              </w:tabs>
+              <w:rPr>
+                <w:rFonts w:ascii="Times New Roman" w:hAnsi="Times New Roman" w:cs="Times New Roman"/>
+                <w:sz w:val="24"/>
+                <w:szCs w:val="24"/>
+              </w:rPr>
+            </w:pPr>
+            <w:r>
+              <w:rPr>
+                <w:rFonts w:ascii="Times New Roman" w:hAnsi="Times New Roman" w:cs="Times New Roman"/>
+                <w:sz w:val="24"/>
+              </w:rPr>
+            </w:r>
+            <w:r>
+              <w:rPr>
+                <w:rFonts w:ascii="Times New Roman" w:hAnsi="Times New Roman" w:cs="Times New Roman"/>
+                <w:sz w:val="24"/>
+              </w:rPr>
+              <w:tab/>
+            </w:r>
+            <w:r>
+              <w:rPr>
+                <w:rFonts w:ascii="Times New Roman" w:hAnsi="Times New Roman" w:cs="Times New Roman"/>
+                <w:sz w:val="24"/>
+              </w:rPr>
+            </w:r>
+          </w:p>
+        </w:tc>
+        <w:tc>
+          <w:tcPr>
+            <w:tcW w:w="7037" w:type="dxa"/>
+            <w:vMerge w:val="restart"/>
+            <w:textDirection w:val="lrTb"/>
+            <w:noWrap w:val="false"/>
+          </w:tcPr>
+          <w:p>
+            <w:pPr>
               <w:rPr>
                 <w:b w:val="0"/>
+                <w:i/>
+                <w:color w:val="auto"/>
+                <w:highlight w:val="none"/>
+              </w:rPr>
+            </w:pPr>
+            <w:r>
+              <w:rPr>
+                <w:b w:val="0"/>
+                <w:i/>
+                <w:color w:val="auto"/>
+                <w:highlight w:val="none"/>
+              </w:rPr>
+              <w:t xml:space="preserve">=%50%Зеленый # Там есть зелёный, но это не полный ответ</w:t>
+            </w:r>
+            <w:r>
+              <w:rPr>
+                <w:b w:val="0"/>
+                <w:i/>
+                <w:color w:val="auto"/>
+                <w:highlight w:val="none"/>
+              </w:rPr>
+            </w:r>
+          </w:p>
+          <w:p>
+            <w:pPr>
+              <w:rPr>
+                <w:b w:val="0"/>
+                <w:color w:val="auto"/>
+                <w:highlight w:val="none"/>
+              </w:rPr>
+            </w:pPr>
+            <w:r>
+              <w:rPr>
+                <w:b w:val="0"/>
+                <w:color w:val="auto"/>
+                <w:highlight w:val="none"/>
+              </w:rPr>
+            </w:r>
+            <w:r>
+              <w:rPr>
+                <w:b w:val="0"/>
+                <w:color w:val="auto"/>
+                <w:highlight w:val="none"/>
+              </w:rPr>
+            </w:r>
+          </w:p>
+          <w:p>
+            <w:pPr>
+              <w:rPr>
+                <w:b w:val="0"/>
+                <w:color w:val="auto"/>
+                <w:highlight w:val="none"/>
+              </w:rPr>
+            </w:pPr>
+            <w:r>
+              <w:rPr>
+                <w:b w:val="0"/>
+                <w:i/>
+                <w:color w:val="auto"/>
+                <w:highlight w:val="none"/>
+              </w:rPr>
+              <w:t xml:space="preserve">=%50%Жёлтый # </w:t>
+            </w:r>
+            <w:r>
+              <w:rPr>
+                <w:b w:val="0"/>
+                <w:i/>
+                <w:color w:val="auto"/>
+                <w:highlight w:val="none"/>
+              </w:rPr>
+              <w:t xml:space="preserve">Там есть желтый, но это не полный ответ</w:t>
+            </w:r>
+            <w:r>
+              <w:rPr>
+                <w:b w:val="0"/>
+                <w:i/>
+                <w:color w:val="auto"/>
+                <w:highlight w:val="none"/>
+              </w:rPr>
+            </w:r>
+            <w:r>
+              <w:rPr>
+                <w:b w:val="0"/>
+                <w:color w:val="auto"/>
+                <w:highlight w:val="none"/>
+              </w:rPr>
+            </w:r>
+          </w:p>
+          <w:p>
+            <w:pPr>
+              <w:rPr>
+                <w:b w:val="0"/>
+                <w:color w:val="auto"/>
+                <w:highlight w:val="none"/>
+              </w:rPr>
+            </w:pPr>
+            <w:r>
+              <w:rPr>
+                <w:b w:val="0"/>
+                <w:color w:val="auto"/>
+                <w:highlight w:val="none"/>
+              </w:rPr>
+            </w:r>
+            <w:r>
+              <w:rPr>
+                <w:b w:val="0"/>
+                <w:color w:val="auto"/>
+                <w:highlight w:val="none"/>
+              </w:rPr>
+            </w:r>
+          </w:p>
+          <w:p>
+            <w:pPr>
+              <w:rPr>
+                <w:b w:val="0"/>
+                <w:color w:val="70AD47" w:themeColor="accent6"/>
+                <w:highlight w:val="none"/>
+              </w:rPr>
+            </w:pPr>
+            <w:r>
+              <w:rPr>
+                <w:b w:val="0"/>
+                <w:color w:val="70AD47" w:themeColor="accent6"/>
+                <w:highlight w:val="none"/>
+              </w:rPr>
+              <w:t xml:space="preserve">=%100%Зелёно-желтый # верно</w:t>
+            </w:r>
+            <w:r>
+              <w:rPr>
+                <w:b w:val="0"/>
+                <w:color w:val="70AD47" w:themeColor="accent6"/>
+                <w:highlight w:val="none"/>
+              </w:rPr>
+            </w:r>
+          </w:p>
+          <w:p>
+            <w:pPr>
+              <w:rPr>
+                <w:b w:val="0"/>
+                <w:color w:val="auto"/>
+                <w:highlight w:val="none"/>
+              </w:rPr>
+            </w:pPr>
+            <w:r>
+              <w:rPr>
+                <w:b w:val="0"/>
+                <w:color w:val="auto"/>
+                <w:highlight w:val="none"/>
+              </w:rPr>
+            </w:r>
+            <w:r>
+              <w:rPr>
+                <w:b w:val="0"/>
+                <w:color w:val="auto"/>
+                <w:highlight w:val="none"/>
+              </w:rPr>
+            </w:r>
+          </w:p>
+          <w:p>
+            <w:pPr>
+              <w:rPr>
+                <w:b/>
+                <w:color w:val="70AD47" w:themeColor="accent6"/>
+                <w:highlight w:val="none"/>
+                <w:u w:val="single"/>
+              </w:rPr>
+            </w:pPr>
+            <w:r>
+              <w:rPr>
+                <w:b/>
+                <w:color w:val="70AD47" w:themeColor="accent6"/>
+                <w:highlight w:val="none"/>
+                <w:u w:val="single"/>
+              </w:rPr>
+            </w:r>
+            <w:r>
+              <w:rPr>
+                <w:b/>
+                <w:color w:val="70AD47" w:themeColor="accent6"/>
+                <w:highlight w:val="none"/>
+                <w:u w:val="single"/>
+              </w:rPr>
+              <w:t xml:space="preserve">=%100%Желто-зелёный # верно</w:t>
+            </w:r>
+            <w:r>
+              <w:rPr>
+                <w:b/>
+                <w:color w:val="70AD47" w:themeColor="accent6"/>
+                <w:highlight w:val="none"/>
+                <w:u w:val="single"/>
+              </w:rPr>
+            </w:r>
+            <w:r>
+              <w:rPr>
+                <w:b/>
+                <w:color w:val="70AD47" w:themeColor="accent6"/>
+                <w:highlight w:val="none"/>
+                <w:u w:val="single"/>
+              </w:rPr>
+            </w:r>
+          </w:p>
+        </w:tc>
+      </w:tr>
+      <w:tr>
+        <w:trPr>
+          <w:trHeight w:val="648"/>
+        </w:trPr>
+        <w:tc>
+          <w:tcPr>
+            <w:tcW w:w="1957" w:type="dxa"/>
+            <w:vMerge w:val="restart"/>
+            <w:textDirection w:val="lrTb"/>
+            <w:noWrap w:val="false"/>
+          </w:tcPr>
+          <w:p>
+            <w:pPr>
+              <w:rPr>
+                <w:rFonts w:ascii="Times New Roman" w:hAnsi="Times New Roman" w:cs="Times New Roman"/>
+                <w:sz w:val="24"/>
+                <w:szCs w:val="24"/>
+                <w:highlight w:val="none"/>
+              </w:rPr>
+            </w:pPr>
+            <w:r>
+              <w:rPr>
+                <w:rFonts w:ascii="Times New Roman" w:hAnsi="Times New Roman" w:cs="Times New Roman"/>
+                <w:sz w:val="24"/>
+                <w:szCs w:val="24"/>
+              </w:rPr>
+              <w:t xml:space="preserve">13</w:t>
+            </w:r>
+            <w:r>
+              <w:rPr>
+                <w:rFonts w:ascii="Times New Roman" w:hAnsi="Times New Roman" w:cs="Times New Roman"/>
+                <w:sz w:val="24"/>
+                <w:szCs w:val="24"/>
+              </w:rPr>
+            </w:r>
+          </w:p>
+          <w:p>
+            <w:pPr>
+              <w:rPr>
+                <w:rFonts w:ascii="Times New Roman" w:hAnsi="Times New Roman" w:cs="Times New Roman"/>
+                <w:sz w:val="24"/>
+                <w:szCs w:val="24"/>
+              </w:rPr>
+            </w:pPr>
+            <w:r>
+              <w:rPr>
+                <w:rFonts w:ascii="Times New Roman" w:hAnsi="Times New Roman" w:cs="Times New Roman"/>
+                <w:sz w:val="24"/>
+                <w:szCs w:val="24"/>
+                <w:highlight w:val="none"/>
+              </w:rPr>
+              <w:t xml:space="preserve">К</w:t>
+            </w:r>
+            <w:r>
+              <w:rPr>
+                <w:rFonts w:ascii="Times New Roman" w:hAnsi="Times New Roman" w:cs="Times New Roman"/>
+                <w:sz w:val="24"/>
+                <w:szCs w:val="24"/>
+                <w:highlight w:val="none"/>
+              </w:rPr>
+            </w:r>
+          </w:p>
+        </w:tc>
+        <w:tc>
+          <w:tcPr>
+            <w:tcW w:w="6504" w:type="dxa"/>
+            <w:vMerge w:val="restart"/>
+            <w:textDirection w:val="lrTb"/>
+            <w:noWrap w:val="false"/>
+          </w:tcPr>
+          <w:p>
+            <w:r>
+              <w:rPr>
+                <w:rFonts w:ascii="Times New Roman" w:hAnsi="Times New Roman" w:cs="Times New Roman"/>
+                <w:sz w:val="24"/>
+                <w:szCs w:val="24"/>
+              </w:rPr>
+              <w:t xml:space="preserve">// Проверка много кратких ответов, цвет и жирность выставляется исключительно для составителя вопросов. Жирность, курсив, подчёркивание, цвет могут быть любыми</w:t>
+            </w:r>
+            <w:r/>
+          </w:p>
+          <w:p>
+            <w:r>
+              <w:rPr>
+                <w:rFonts w:ascii="Times New Roman" w:hAnsi="Times New Roman" w:cs="Times New Roman"/>
+                <w:sz w:val="24"/>
+                <w:szCs w:val="24"/>
+              </w:rPr>
+              <w:t xml:space="preserve">Какого цвета провод заземления?</w:t>
+            </w:r>
+            <w:r/>
+            <w:r>
+              <w:rPr>
+                <w:rFonts w:ascii="Times New Roman" w:hAnsi="Times New Roman" w:cs="Times New Roman"/>
+                <w:sz w:val="24"/>
+                <w:szCs w:val="24"/>
+              </w:rPr>
+            </w:r>
+            <w:r>
+              <w:rPr>
+                <w:rFonts w:ascii="Times New Roman" w:hAnsi="Times New Roman" w:cs="Times New Roman"/>
+                <w:sz w:val="24"/>
+                <w:szCs w:val="24"/>
+              </w:rPr>
+            </w:r>
+          </w:p>
+        </w:tc>
+        <w:tc>
+          <w:tcPr>
+            <w:tcW w:w="7037" w:type="dxa"/>
+            <w:vMerge w:val="restart"/>
+            <w:textDirection w:val="lrTb"/>
+            <w:noWrap w:val="false"/>
+          </w:tcPr>
+          <w:p>
+            <w:pPr>
+              <w:rPr>
+                <w:b w:val="0"/>
+                <w:i w:val="0"/>
+                <w:color w:val="auto"/>
+                <w:highlight w:val="none"/>
+              </w:rPr>
+            </w:pPr>
+            <w:r>
+              <w:rPr>
+                <w:b w:val="0"/>
+                <w:i w:val="0"/>
+                <w:color w:val="auto"/>
+                <w:highlight w:val="none"/>
+              </w:rPr>
+            </w:r>
+            <w:r>
+              <w:rPr>
+                <w:b w:val="0"/>
+                <w:i w:val="0"/>
+                <w:color w:val="auto"/>
+                <w:highlight w:val="none"/>
+              </w:rPr>
+            </w:r>
+          </w:p>
+          <w:p>
+            <w:pPr>
+              <w:rPr>
+                <w:b w:val="0"/>
+                <w:i w:val="0"/>
+                <w:color w:val="auto"/>
+                <w:highlight w:val="none"/>
+              </w:rPr>
+            </w:pPr>
+            <w:r>
+              <w:rPr>
+                <w:b w:val="0"/>
+                <w:i w:val="0"/>
+                <w:color w:val="auto"/>
+                <w:highlight w:val="none"/>
+              </w:rPr>
+            </w:r>
+            <w:r>
+              <w:rPr>
+                <w:b w:val="0"/>
+                <w:i w:val="0"/>
+                <w:color w:val="auto"/>
+              </w:rPr>
+            </w:r>
+          </w:p>
+          <w:p>
+            <w:pPr>
+              <w:rPr>
+                <w:b w:val="0"/>
+                <w:i w:val="0"/>
+                <w:color w:val="auto"/>
+                <w:highlight w:val="none"/>
+              </w:rPr>
+            </w:pPr>
+            <w:r>
+              <w:rPr>
+                <w:b w:val="0"/>
+                <w:i w:val="0"/>
+                <w:color w:val="auto"/>
+                <w:highlight w:val="none"/>
+              </w:rPr>
+              <w:t xml:space="preserve">Желто</w:t>
+            </w:r>
+            <w:r/>
+            <w:r>
+              <w:rPr>
+                <w:b w:val="0"/>
+                <w:i w:val="0"/>
+                <w:color w:val="auto"/>
+                <w:highlight w:val="none"/>
+              </w:rPr>
+            </w:r>
+            <w:r>
+              <w:rPr>
+                <w:b w:val="0"/>
+                <w:i w:val="0"/>
+                <w:color w:val="auto"/>
+                <w:highlight w:val="none"/>
+              </w:rPr>
+            </w:r>
+          </w:p>
+          <w:p>
+            <w:pPr>
+              <w:rPr>
+                <w:b w:val="0"/>
+                <w:i w:val="0"/>
+                <w:color w:val="auto"/>
+                <w:highlight w:val="none"/>
+              </w:rPr>
+            </w:pPr>
+            <w:r>
+              <w:rPr>
+                <w:b w:val="0"/>
+                <w:i w:val="0"/>
+                <w:color w:val="auto"/>
+                <w:highlight w:val="none"/>
+              </w:rPr>
+              <w:t xml:space="preserve">-зелёный # верно</w:t>
+            </w:r>
+            <w:r>
+              <w:rPr>
+                <w:b w:val="0"/>
+                <w:i w:val="0"/>
+                <w:color w:val="auto"/>
+                <w:highlight w:val="none"/>
+              </w:rPr>
+            </w:r>
+            <w:r>
+              <w:rPr>
+                <w:b w:val="0"/>
+                <w:i w:val="0"/>
+                <w:color w:val="auto"/>
+                <w:highlight w:val="none"/>
+              </w:rPr>
+            </w:r>
+          </w:p>
+          <w:p>
+            <w:pPr>
+              <w:rPr>
+                <w:b w:val="0"/>
+                <w:i w:val="0"/>
+                <w:color w:val="auto"/>
+                <w:highlight w:val="none"/>
+              </w:rPr>
+            </w:pPr>
+            <w:r>
+              <w:rPr>
+                <w:b w:val="0"/>
+                <w:i w:val="0"/>
+                <w:color w:val="auto"/>
+                <w:highlight w:val="none"/>
+              </w:rPr>
+            </w:r>
+            <w:r>
+              <w:rPr>
+                <w:b w:val="0"/>
+                <w:i w:val="0"/>
+                <w:color w:val="auto"/>
+                <w:highlight w:val="none"/>
+              </w:rPr>
+            </w:r>
+          </w:p>
+          <w:p>
+            <w:pPr>
+              <w:rPr>
+                <w:b w:val="0"/>
+                <w:i w:val="0"/>
+                <w:color w:val="auto"/>
+                <w:highlight w:val="none"/>
+              </w:rPr>
+            </w:pPr>
+            <w:r>
+              <w:rPr>
+                <w:b w:val="0"/>
+                <w:i w:val="0"/>
+                <w:color w:val="auto"/>
+                <w:highlight w:val="none"/>
+              </w:rPr>
+            </w:r>
+            <w:r>
+              <w:rPr>
+                <w:b w:val="0"/>
+                <w:i w:val="0"/>
+                <w:color w:val="auto"/>
+                <w:highlight w:val="none"/>
+              </w:rPr>
+            </w:r>
+          </w:p>
+        </w:tc>
+      </w:tr>
+      <w:tr>
+        <w:trPr>
+          <w:trHeight w:val="648"/>
+        </w:trPr>
+        <w:tc>
+          <w:tcPr>
+            <w:tcW w:w="1957" w:type="dxa"/>
+            <w:vMerge w:val="restart"/>
+            <w:textDirection w:val="lrTb"/>
+            <w:noWrap w:val="false"/>
+          </w:tcPr>
+          <w:p>
+            <w:pPr>
+              <w:rPr>
+                <w:rFonts w:ascii="Times New Roman" w:hAnsi="Times New Roman" w:cs="Times New Roman"/>
+                <w:sz w:val="24"/>
+                <w:szCs w:val="24"/>
+                <w:highlight w:val="none"/>
+              </w:rPr>
+            </w:pPr>
+            <w:r>
+              <w:rPr>
+                <w:rFonts w:ascii="Times New Roman" w:hAnsi="Times New Roman" w:cs="Times New Roman"/>
+                <w:sz w:val="24"/>
+                <w:szCs w:val="24"/>
+              </w:rPr>
+              <w:t xml:space="preserve">14</w:t>
+            </w:r>
+            <w:r>
+              <w:rPr>
+                <w:rFonts w:ascii="Times New Roman" w:hAnsi="Times New Roman" w:cs="Times New Roman"/>
+                <w:sz w:val="24"/>
+                <w:szCs w:val="24"/>
+              </w:rPr>
+            </w:r>
+          </w:p>
+          <w:p>
+            <w:pPr>
+              <w:rPr>
+                <w:rFonts w:ascii="Times New Roman" w:hAnsi="Times New Roman" w:cs="Times New Roman"/>
+                <w:sz w:val="24"/>
+                <w:szCs w:val="24"/>
+              </w:rPr>
+            </w:pPr>
+            <w:r>
+              <w:rPr>
+                <w:rFonts w:ascii="Times New Roman" w:hAnsi="Times New Roman" w:cs="Times New Roman"/>
+                <w:sz w:val="24"/>
+                <w:szCs w:val="24"/>
+                <w:highlight w:val="none"/>
+              </w:rPr>
+              <w:t xml:space="preserve">Ф</w:t>
+            </w:r>
+            <w:r>
+              <w:rPr>
+                <w:rFonts w:ascii="Times New Roman" w:hAnsi="Times New Roman" w:cs="Times New Roman"/>
+                <w:sz w:val="24"/>
+                <w:szCs w:val="24"/>
+                <w:highlight w:val="none"/>
+              </w:rPr>
+            </w:r>
+          </w:p>
+        </w:tc>
+        <w:tc>
+          <w:tcPr>
+            <w:tcW w:w="6504" w:type="dxa"/>
+            <w:vMerge w:val="restart"/>
+            <w:textDirection w:val="lrTb"/>
+            <w:noWrap w:val="false"/>
+          </w:tcPr>
+          <w:p>
+            <w:pPr>
+              <w:rPr>
+                <w:rFonts w:ascii="Times New Roman" w:hAnsi="Times New Roman" w:cs="Times New Roman"/>
+                <w:sz w:val="24"/>
+                <w:szCs w:val="24"/>
+                <w:highlight w:val="none"/>
+              </w:rPr>
+            </w:pPr>
+            <w:r>
+              <w:rPr>
+                <w:rFonts w:ascii="Times New Roman" w:hAnsi="Times New Roman" w:cs="Times New Roman"/>
+                <w:sz w:val="24"/>
+                <w:szCs w:val="24"/>
+              </w:rPr>
+              <w:t xml:space="preserve">// Если верно, то могут быть ответы: Верно, верно, да, Да, 1</w:t>
+            </w:r>
+            <w:r>
+              <w:rPr>
+                <w:rFonts w:ascii="Times New Roman" w:hAnsi="Times New Roman" w:cs="Times New Roman"/>
+                <w:sz w:val="24"/>
+                <w:szCs w:val="24"/>
+              </w:rPr>
+            </w:r>
+          </w:p>
+          <w:p>
+            <w:pPr>
+              <w:rPr>
+                <w:rFonts w:ascii="Times New Roman" w:hAnsi="Times New Roman" w:cs="Times New Roman"/>
+                <w:sz w:val="24"/>
+                <w:szCs w:val="24"/>
+              </w:rPr>
+            </w:pPr>
+            <w:r>
+              <w:rPr>
+                <w:rFonts w:ascii="Times New Roman" w:hAnsi="Times New Roman" w:cs="Times New Roman"/>
+                <w:sz w:val="24"/>
+                <w:szCs w:val="24"/>
+                <w:highlight w:val="none"/>
+              </w:rPr>
+              <w:t xml:space="preserve">«</w:t>
+            </w:r>
+            <w:r>
+              <w:rPr>
+                <w:rFonts w:ascii="Times New Roman" w:hAnsi="Times New Roman" w:cs="Times New Roman"/>
+                <w:sz w:val="24"/>
+                <w:szCs w:val="24"/>
+                <w:highlight w:val="none"/>
+              </w:rPr>
+              <w:t xml:space="preserve">Wi-Fi» - это торговая марка?</w:t>
+            </w:r>
+            <w:r>
+              <w:rPr>
+                <w:rFonts w:ascii="Times New Roman" w:hAnsi="Times New Roman" w:cs="Times New Roman"/>
+                <w:sz w:val="24"/>
+                <w:szCs w:val="24"/>
+                <w:highlight w:val="none"/>
+              </w:rPr>
+            </w:r>
+            <w:r>
+              <w:rPr>
+                <w:rFonts w:ascii="Times New Roman" w:hAnsi="Times New Roman" w:cs="Times New Roman"/>
+                <w:sz w:val="24"/>
+                <w:szCs w:val="24"/>
+                <w:highlight w:val="none"/>
+              </w:rPr>
+            </w:r>
+          </w:p>
+        </w:tc>
+        <w:tc>
+          <w:tcPr>
+            <w:tcW w:w="7037" w:type="dxa"/>
+            <w:vMerge w:val="restart"/>
+            <w:textDirection w:val="lrTb"/>
+            <w:noWrap w:val="false"/>
+          </w:tcPr>
+          <w:p>
+            <w:pPr>
+              <w:rPr>
+                <w:b w:val="0"/>
+                <w:i w:val="0"/>
+                <w:color w:val="auto"/>
+                <w:highlight w:val="none"/>
+              </w:rPr>
+            </w:pPr>
+            <w:r>
+              <w:rPr>
+                <w:b w:val="0"/>
+                <w:i w:val="0"/>
+                <w:color w:val="auto"/>
+                <w:highlight w:val="none"/>
+              </w:rPr>
+              <w:t xml:space="preserve">верно</w:t>
+            </w:r>
+            <w:r>
+              <w:rPr>
+                <w:b w:val="0"/>
+                <w:i w:val="0"/>
+                <w:color w:val="auto"/>
+                <w:highlight w:val="none"/>
+              </w:rPr>
+            </w:r>
+          </w:p>
+        </w:tc>
+      </w:tr>
+      <w:tr>
+        <w:trPr>
+          <w:trHeight w:val="648"/>
+        </w:trPr>
+        <w:tc>
+          <w:tcPr>
+            <w:tcW w:w="1957" w:type="dxa"/>
+            <w:vMerge w:val="restart"/>
+            <w:textDirection w:val="lrTb"/>
+            <w:noWrap w:val="false"/>
+          </w:tcPr>
+          <w:p>
+            <w:pPr>
+              <w:rPr>
+                <w:rFonts w:ascii="Times New Roman" w:hAnsi="Times New Roman" w:cs="Times New Roman"/>
+                <w:sz w:val="24"/>
+                <w:szCs w:val="24"/>
+                <w:highlight w:val="none"/>
+              </w:rPr>
+            </w:pPr>
+            <w:r>
+              <w:rPr>
+                <w:rFonts w:ascii="Times New Roman" w:hAnsi="Times New Roman" w:cs="Times New Roman"/>
+                <w:sz w:val="24"/>
+                <w:szCs w:val="24"/>
+              </w:rPr>
+              <w:t xml:space="preserve">15</w:t>
+            </w:r>
+            <w:r>
+              <w:rPr>
+                <w:rFonts w:ascii="Times New Roman" w:hAnsi="Times New Roman" w:cs="Times New Roman"/>
+                <w:sz w:val="24"/>
+                <w:szCs w:val="24"/>
+              </w:rPr>
+            </w:r>
+          </w:p>
+          <w:p>
+            <w:pPr>
+              <w:rPr>
+                <w:rFonts w:ascii="Times New Roman" w:hAnsi="Times New Roman" w:cs="Times New Roman"/>
+                <w:sz w:val="24"/>
+                <w:szCs w:val="24"/>
+              </w:rPr>
+            </w:pPr>
+            <w:r>
+              <w:rPr>
+                <w:rFonts w:ascii="Times New Roman" w:hAnsi="Times New Roman" w:cs="Times New Roman"/>
+                <w:sz w:val="24"/>
+                <w:szCs w:val="24"/>
+                <w:highlight w:val="none"/>
+              </w:rPr>
+              <w:t xml:space="preserve">Ф</w:t>
+            </w:r>
+            <w:r>
+              <w:rPr>
+                <w:rFonts w:ascii="Times New Roman" w:hAnsi="Times New Roman" w:cs="Times New Roman"/>
+                <w:sz w:val="24"/>
+                <w:szCs w:val="24"/>
+                <w:highlight w:val="none"/>
+              </w:rPr>
+            </w:r>
+          </w:p>
+        </w:tc>
+        <w:tc>
+          <w:tcPr>
+            <w:tcW w:w="6504" w:type="dxa"/>
+            <w:vMerge w:val="restart"/>
+            <w:textDirection w:val="lrTb"/>
+            <w:noWrap w:val="false"/>
+          </w:tcPr>
+          <w:p>
+            <w:pPr>
+              <w:rPr>
+                <w:rFonts w:ascii="Times New Roman" w:hAnsi="Times New Roman" w:cs="Times New Roman"/>
+                <w:sz w:val="24"/>
+                <w:szCs w:val="24"/>
+                <w:highlight w:val="none"/>
+              </w:rPr>
+            </w:pPr>
+            <w:r>
+              <w:rPr>
+                <w:rFonts w:ascii="Times New Roman" w:hAnsi="Times New Roman" w:cs="Times New Roman"/>
+                <w:sz w:val="24"/>
+                <w:szCs w:val="24"/>
+              </w:rPr>
+              <w:t xml:space="preserve">// </w:t>
+            </w:r>
+            <w:r>
+              <w:rPr>
+                <w:rFonts w:ascii="Times New Roman" w:hAnsi="Times New Roman" w:cs="Times New Roman"/>
+                <w:sz w:val="24"/>
+                <w:szCs w:val="24"/>
+              </w:rPr>
+              <w:t xml:space="preserve">Если неверно, то могут быть ответы: Неверно, неверно, нет, Нет, 0</w:t>
+            </w:r>
+            <w:r>
+              <w:rPr>
+                <w:rFonts w:ascii="Times New Roman" w:hAnsi="Times New Roman" w:cs="Times New Roman"/>
+                <w:sz w:val="24"/>
+                <w:szCs w:val="24"/>
+              </w:rPr>
+            </w:r>
+            <w:r>
+              <w:rPr>
+                <w:rFonts w:ascii="Times New Roman" w:hAnsi="Times New Roman" w:cs="Times New Roman"/>
+                <w:sz w:val="24"/>
+                <w:szCs w:val="24"/>
+              </w:rPr>
+            </w:r>
+          </w:p>
+          <w:p>
+            <w:pPr>
+              <w:rPr>
+                <w:rFonts w:ascii="Times New Roman" w:hAnsi="Times New Roman" w:cs="Times New Roman"/>
+                <w:sz w:val="24"/>
+                <w:szCs w:val="24"/>
+              </w:rPr>
+            </w:pPr>
+            <w:r>
+              <w:rPr>
+                <w:rFonts w:ascii="Times New Roman" w:hAnsi="Times New Roman" w:cs="Times New Roman"/>
+                <w:sz w:val="24"/>
+                <w:szCs w:val="24"/>
+                <w:highlight w:val="none"/>
+              </w:rPr>
+              <w:t xml:space="preserve">Муравьи-солдаты нужны только, чтобы защищать колонию?</w:t>
+            </w:r>
+            <w:r>
+              <w:rPr>
+                <w:rFonts w:ascii="Times New Roman" w:hAnsi="Times New Roman" w:cs="Times New Roman"/>
+                <w:sz w:val="24"/>
+                <w:szCs w:val="24"/>
+                <w:highlight w:val="none"/>
+              </w:rPr>
+            </w:r>
+          </w:p>
+        </w:tc>
+        <w:tc>
+          <w:tcPr>
+            <w:tcW w:w="7037" w:type="dxa"/>
+            <w:vMerge w:val="restart"/>
+            <w:textDirection w:val="lrTb"/>
+            <w:noWrap w:val="false"/>
+          </w:tcPr>
+          <w:p>
+            <w:pPr>
+              <w:rPr>
+                <w:b w:val="0"/>
+                <w:i w:val="0"/>
+                <w:color w:val="auto"/>
+                <w:highlight w:val="none"/>
+              </w:rPr>
+            </w:pPr>
+            <w:r>
+              <w:rPr>
+                <w:b w:val="0"/>
+                <w:i w:val="0"/>
+                <w:color w:val="auto"/>
+                <w:highlight w:val="none"/>
+              </w:rPr>
+              <w:t xml:space="preserve">Нет</w:t>
+            </w:r>
+            <w:r>
+              <w:rPr>
+                <w:b w:val="0"/>
+                <w:i w:val="0"/>
+                <w:color w:val="auto"/>
+                <w:highlight w:val="none"/>
+              </w:rPr>
+            </w:r>
+          </w:p>
+        </w:tc>
+      </w:tr>
+      <w:tr>
+        <w:trPr>
+          <w:trHeight w:val="648"/>
+        </w:trPr>
+        <w:tc>
+          <w:tcPr>
+            <w:tcW w:w="1957" w:type="dxa"/>
+            <w:vMerge w:val="restart"/>
+            <w:textDirection w:val="lrTb"/>
+            <w:noWrap w:val="false"/>
+          </w:tcPr>
+          <w:p>
+            <w:pPr>
+              <w:rPr>
+                <w:rFonts w:ascii="Times New Roman" w:hAnsi="Times New Roman" w:cs="Times New Roman"/>
+                <w:sz w:val="24"/>
+                <w:szCs w:val="24"/>
+                <w:highlight w:val="none"/>
+              </w:rPr>
+            </w:pPr>
+            <w:r>
+              <w:rPr>
+                <w:rFonts w:ascii="Times New Roman" w:hAnsi="Times New Roman" w:cs="Times New Roman"/>
+                <w:sz w:val="24"/>
+                <w:szCs w:val="24"/>
+              </w:rPr>
+              <w:t xml:space="preserve">16</w:t>
+            </w:r>
+            <w:r>
+              <w:rPr>
+                <w:rFonts w:ascii="Times New Roman" w:hAnsi="Times New Roman" w:cs="Times New Roman"/>
+                <w:sz w:val="24"/>
+                <w:szCs w:val="24"/>
+              </w:rPr>
+            </w:r>
+          </w:p>
+          <w:p>
+            <w:pPr>
+              <w:rPr>
+                <w:rFonts w:ascii="Times New Roman" w:hAnsi="Times New Roman" w:cs="Times New Roman"/>
+                <w:sz w:val="24"/>
+                <w:szCs w:val="24"/>
+              </w:rPr>
+            </w:pPr>
+            <w:r>
+              <w:rPr>
+                <w:rFonts w:ascii="Times New Roman" w:hAnsi="Times New Roman" w:cs="Times New Roman"/>
+                <w:sz w:val="24"/>
+                <w:szCs w:val="24"/>
+                <w:highlight w:val="none"/>
+              </w:rPr>
+              <w:t xml:space="preserve">Ф</w:t>
+            </w:r>
+            <w:r>
+              <w:rPr>
+                <w:rFonts w:ascii="Times New Roman" w:hAnsi="Times New Roman" w:cs="Times New Roman"/>
+                <w:sz w:val="24"/>
+                <w:szCs w:val="24"/>
+                <w:highlight w:val="none"/>
+              </w:rPr>
+            </w:r>
+          </w:p>
+        </w:tc>
+        <w:tc>
+          <w:tcPr>
+            <w:tcW w:w="6504" w:type="dxa"/>
+            <w:vMerge w:val="restart"/>
+            <w:textDirection w:val="lrTb"/>
+            <w:noWrap w:val="false"/>
+          </w:tcPr>
+          <w:p>
+            <w:pPr>
+              <w:rPr>
+                <w:rFonts w:ascii="Times New Roman" w:hAnsi="Times New Roman" w:cs="Times New Roman"/>
+                <w:sz w:val="24"/>
+                <w:szCs w:val="24"/>
+              </w:rPr>
+            </w:pPr>
+            <w:r>
+              <w:rPr>
+                <w:rFonts w:ascii="Times New Roman" w:hAnsi="Times New Roman" w:cs="Times New Roman"/>
+                <w:sz w:val="24"/>
+                <w:szCs w:val="24"/>
+              </w:rPr>
+              <w:t xml:space="preserve">Число 11 741 простое?</w:t>
+            </w:r>
+            <w:r>
+              <w:rPr>
+                <w:rFonts w:ascii="Times New Roman" w:hAnsi="Times New Roman" w:cs="Times New Roman"/>
+                <w:sz w:val="24"/>
+                <w:szCs w:val="24"/>
+              </w:rPr>
+            </w:r>
+          </w:p>
+        </w:tc>
+        <w:tc>
+          <w:tcPr>
+            <w:tcW w:w="7037" w:type="dxa"/>
+            <w:vMerge w:val="restart"/>
+            <w:textDirection w:val="lrTb"/>
+            <w:noWrap w:val="false"/>
+          </w:tcPr>
+          <w:p>
+            <w:pPr>
+              <w:rPr>
+                <w:b w:val="0"/>
+                <w:i w:val="0"/>
+                <w:color w:val="auto"/>
+                <w:highlight w:val="none"/>
+              </w:rPr>
+            </w:pPr>
+            <w:r>
+              <w:rPr>
+                <w:b w:val="0"/>
+                <w:i w:val="0"/>
+                <w:color w:val="auto"/>
+                <w:highlight w:val="none"/>
+              </w:rPr>
+              <w:t xml:space="preserve">0</w:t>
+            </w:r>
+            <w:r>
+              <w:rPr>
+                <w:b w:val="0"/>
+                <w:i w:val="0"/>
+                <w:color w:val="auto"/>
                 <w:highlight w:val="none"/>
               </w:rPr>
             </w:r>

</xml_diff>

<commit_message>
comparation, numeric and essay added
</commit_message>
<xml_diff>
--- a/Primer_zapolnenia.docx
+++ b/Primer_zapolnenia.docx
@@ -3998,6 +3998,1503 @@
                 <w:highlight w:val="none"/>
               </w:rPr>
               <w:t xml:space="preserve">0</w:t>
+            </w:r>
+            <w:r>
+              <w:rPr>
+                <w:b w:val="0"/>
+                <w:i w:val="0"/>
+                <w:color w:val="auto"/>
+                <w:highlight w:val="none"/>
+              </w:rPr>
+            </w:r>
+          </w:p>
+        </w:tc>
+      </w:tr>
+      <w:tr>
+        <w:trPr>
+          <w:trHeight w:val="648"/>
+        </w:trPr>
+        <w:tc>
+          <w:tcPr>
+            <w:tcW w:w="1957" w:type="dxa"/>
+            <w:vMerge w:val="restart"/>
+            <w:textDirection w:val="lrTb"/>
+            <w:noWrap w:val="false"/>
+          </w:tcPr>
+          <w:p>
+            <w:pPr>
+              <w:rPr>
+                <w:rFonts w:ascii="Times New Roman" w:hAnsi="Times New Roman" w:cs="Times New Roman"/>
+                <w:sz w:val="24"/>
+                <w:szCs w:val="24"/>
+                <w:highlight w:val="none"/>
+              </w:rPr>
+            </w:pPr>
+            <w:r>
+              <w:rPr>
+                <w:rFonts w:ascii="Times New Roman" w:hAnsi="Times New Roman" w:cs="Times New Roman"/>
+                <w:sz w:val="24"/>
+                <w:szCs w:val="24"/>
+              </w:rPr>
+              <w:t xml:space="preserve">17</w:t>
+            </w:r>
+            <w:r>
+              <w:rPr>
+                <w:rFonts w:ascii="Times New Roman" w:hAnsi="Times New Roman" w:cs="Times New Roman"/>
+                <w:sz w:val="24"/>
+                <w:szCs w:val="24"/>
+              </w:rPr>
+            </w:r>
+          </w:p>
+          <w:p>
+            <w:pPr>
+              <w:rPr>
+                <w:rFonts w:ascii="Times New Roman" w:hAnsi="Times New Roman" w:cs="Times New Roman"/>
+                <w:sz w:val="24"/>
+                <w:szCs w:val="24"/>
+              </w:rPr>
+            </w:pPr>
+            <w:r>
+              <w:rPr>
+                <w:rFonts w:ascii="Times New Roman" w:hAnsi="Times New Roman" w:cs="Times New Roman"/>
+                <w:sz w:val="24"/>
+                <w:szCs w:val="24"/>
+                <w:highlight w:val="none"/>
+              </w:rPr>
+              <w:t xml:space="preserve">Ч</w:t>
+            </w:r>
+            <w:r>
+              <w:rPr>
+                <w:rFonts w:ascii="Times New Roman" w:hAnsi="Times New Roman" w:cs="Times New Roman"/>
+                <w:sz w:val="24"/>
+                <w:szCs w:val="24"/>
+                <w:highlight w:val="none"/>
+              </w:rPr>
+            </w:r>
+          </w:p>
+        </w:tc>
+        <w:tc>
+          <w:tcPr>
+            <w:tcW w:w="6504" w:type="dxa"/>
+            <w:vMerge w:val="restart"/>
+            <w:textDirection w:val="lrTb"/>
+            <w:noWrap w:val="false"/>
+          </w:tcPr>
+          <w:p>
+            <w:pPr>
+              <w:rPr>
+                <w:rFonts w:ascii="Times New Roman" w:hAnsi="Times New Roman" w:cs="Times New Roman"/>
+                <w:sz w:val="24"/>
+                <w:szCs w:val="24"/>
+              </w:rPr>
+            </w:pPr>
+            <w:r>
+              <w:rPr>
+                <w:rFonts w:ascii="Times New Roman" w:hAnsi="Times New Roman" w:cs="Times New Roman"/>
+                <w:sz w:val="24"/>
+                <w:szCs w:val="24"/>
+              </w:rPr>
+            </w:r>
+            <w:r>
+              <w:rPr>
+                <w:rFonts w:ascii="Times New Roman" w:hAnsi="Times New Roman" w:cs="Times New Roman"/>
+                <w:sz w:val="24"/>
+                <w:szCs w:val="24"/>
+              </w:rPr>
+              <w:t xml:space="preserve">Укажите наибольшее двузначное число Софи Жермен.</w:t>
+            </w:r>
+            <w:r>
+              <w:rPr>
+                <w:rFonts w:ascii="Times New Roman" w:hAnsi="Times New Roman" w:cs="Times New Roman"/>
+                <w:sz w:val="24"/>
+                <w:szCs w:val="24"/>
+              </w:rPr>
+            </w:r>
+            <w:r>
+              <w:rPr>
+                <w:rFonts w:ascii="Times New Roman" w:hAnsi="Times New Roman" w:cs="Times New Roman"/>
+                <w:sz w:val="24"/>
+                <w:szCs w:val="24"/>
+              </w:rPr>
+            </w:r>
+          </w:p>
+        </w:tc>
+        <w:tc>
+          <w:tcPr>
+            <w:tcW w:w="7037" w:type="dxa"/>
+            <w:vMerge w:val="restart"/>
+            <w:textDirection w:val="lrTb"/>
+            <w:noWrap w:val="false"/>
+          </w:tcPr>
+          <w:p>
+            <w:pPr>
+              <w:rPr>
+                <w:b w:val="0"/>
+                <w:i w:val="0"/>
+                <w:color w:val="auto"/>
+                <w:highlight w:val="none"/>
+              </w:rPr>
+            </w:pPr>
+            <w:r>
+              <w:rPr>
+                <w:b w:val="0"/>
+                <w:i w:val="0"/>
+                <w:color w:val="auto"/>
+                <w:highlight w:val="none"/>
+              </w:rPr>
+              <w:t xml:space="preserve">89</w:t>
+            </w:r>
+            <w:r>
+              <w:rPr>
+                <w:b w:val="0"/>
+                <w:i w:val="0"/>
+                <w:color w:val="auto"/>
+                <w:highlight w:val="none"/>
+              </w:rPr>
+            </w:r>
+          </w:p>
+        </w:tc>
+      </w:tr>
+      <w:tr>
+        <w:trPr>
+          <w:trHeight w:val="648"/>
+        </w:trPr>
+        <w:tc>
+          <w:tcPr>
+            <w:tcW w:w="1957" w:type="dxa"/>
+            <w:vMerge w:val="restart"/>
+            <w:textDirection w:val="lrTb"/>
+            <w:noWrap w:val="false"/>
+          </w:tcPr>
+          <w:p>
+            <w:pPr>
+              <w:rPr>
+                <w:rFonts w:ascii="Times New Roman" w:hAnsi="Times New Roman" w:cs="Times New Roman"/>
+                <w:sz w:val="24"/>
+                <w:szCs w:val="24"/>
+                <w:highlight w:val="none"/>
+              </w:rPr>
+            </w:pPr>
+            <w:r>
+              <w:rPr>
+                <w:rFonts w:ascii="Times New Roman" w:hAnsi="Times New Roman" w:cs="Times New Roman"/>
+                <w:sz w:val="24"/>
+                <w:szCs w:val="24"/>
+              </w:rPr>
+              <w:t xml:space="preserve">18</w:t>
+            </w:r>
+            <w:r>
+              <w:rPr>
+                <w:rFonts w:ascii="Times New Roman" w:hAnsi="Times New Roman" w:cs="Times New Roman"/>
+                <w:sz w:val="24"/>
+                <w:szCs w:val="24"/>
+              </w:rPr>
+            </w:r>
+          </w:p>
+          <w:p>
+            <w:pPr>
+              <w:rPr>
+                <w:rFonts w:ascii="Times New Roman" w:hAnsi="Times New Roman" w:cs="Times New Roman"/>
+                <w:sz w:val="24"/>
+                <w:szCs w:val="24"/>
+              </w:rPr>
+            </w:pPr>
+            <w:r>
+              <w:rPr>
+                <w:rFonts w:ascii="Times New Roman" w:hAnsi="Times New Roman" w:cs="Times New Roman"/>
+                <w:sz w:val="24"/>
+                <w:szCs w:val="24"/>
+                <w:highlight w:val="none"/>
+              </w:rPr>
+              <w:t xml:space="preserve">ч</w:t>
+            </w:r>
+            <w:r>
+              <w:rPr>
+                <w:rFonts w:ascii="Times New Roman" w:hAnsi="Times New Roman" w:cs="Times New Roman"/>
+                <w:sz w:val="24"/>
+                <w:szCs w:val="24"/>
+                <w:highlight w:val="none"/>
+              </w:rPr>
+            </w:r>
+          </w:p>
+        </w:tc>
+        <w:tc>
+          <w:tcPr>
+            <w:tcW w:w="6504" w:type="dxa"/>
+            <w:vMerge w:val="restart"/>
+            <w:textDirection w:val="lrTb"/>
+            <w:noWrap w:val="false"/>
+          </w:tcPr>
+          <w:p>
+            <w:pPr>
+              <w:rPr>
+                <w:rFonts w:ascii="Times New Roman" w:hAnsi="Times New Roman" w:cs="Times New Roman"/>
+                <w:sz w:val="24"/>
+                <w:szCs w:val="24"/>
+                <w:highlight w:val="none"/>
+              </w:rPr>
+            </w:pPr>
+            <w:r>
+              <w:rPr>
+                <w:rFonts w:ascii="Times New Roman" w:hAnsi="Times New Roman" w:cs="Times New Roman"/>
+                <w:sz w:val="24"/>
+                <w:szCs w:val="24"/>
+              </w:rPr>
+              <w:t xml:space="preserve">// Можно указать диапазон правильного ответа. Например, если планируется, что правильный ответ будет в диапазоне от </w:t>
+            </w:r>
+            <w:r>
+              <w:rPr>
+                <w:rFonts w:ascii="Times New Roman" w:hAnsi="Times New Roman" w:cs="Times New Roman"/>
+                <w:sz w:val="24"/>
+                <w:szCs w:val="24"/>
+              </w:rPr>
+              <w:t xml:space="preserve">3.141 включительно, до </w:t>
+            </w:r>
+            <w:r>
+              <w:rPr>
+                <w:rFonts w:ascii="Times New Roman" w:hAnsi="Times New Roman" w:cs="Times New Roman"/>
+                <w:sz w:val="24"/>
+                <w:szCs w:val="24"/>
+              </w:rPr>
+              <w:t xml:space="preserve">3.142 включительно, то можно использовать три точки (</w:t>
+            </w:r>
+            <w:r>
+              <w:rPr>
+                <w:rFonts w:ascii="Times New Roman" w:hAnsi="Times New Roman" w:cs="Times New Roman"/>
+                <w:sz w:val="24"/>
+                <w:szCs w:val="24"/>
+              </w:rPr>
+              <w:t xml:space="preserve">"</w:t>
+            </w:r>
+            <w:r>
+              <w:rPr>
+                <w:rFonts w:ascii="Times New Roman" w:hAnsi="Times New Roman" w:cs="Times New Roman"/>
+                <w:sz w:val="24"/>
+                <w:szCs w:val="24"/>
+              </w:rPr>
+            </w:r>
+            <w:r>
+              <w:rPr>
+                <w:rFonts w:ascii="Times New Roman" w:hAnsi="Times New Roman" w:cs="Times New Roman"/>
+                <w:sz w:val="24"/>
+                <w:szCs w:val="24"/>
+              </w:rPr>
+              <w:t xml:space="preserve">...</w:t>
+            </w:r>
+            <w:r>
+              <w:rPr>
+                <w:rFonts w:ascii="Times New Roman" w:hAnsi="Times New Roman" w:cs="Times New Roman"/>
+                <w:sz w:val="24"/>
+                <w:szCs w:val="24"/>
+              </w:rPr>
+              <w:t xml:space="preserve">"</w:t>
+            </w:r>
+            <w:r>
+              <w:rPr>
+                <w:rFonts w:ascii="Times New Roman" w:hAnsi="Times New Roman" w:cs="Times New Roman"/>
+                <w:sz w:val="24"/>
+                <w:szCs w:val="24"/>
+              </w:rPr>
+            </w:r>
+            <w:r>
+              <w:rPr>
+                <w:rFonts w:ascii="Times New Roman" w:hAnsi="Times New Roman" w:cs="Times New Roman"/>
+                <w:sz w:val="24"/>
+                <w:szCs w:val="24"/>
+              </w:rPr>
+              <w:t xml:space="preserve">)</w:t>
+            </w:r>
+            <w:r>
+              <w:rPr>
+                <w:rFonts w:ascii="Times New Roman" w:hAnsi="Times New Roman" w:cs="Times New Roman"/>
+                <w:sz w:val="24"/>
+                <w:szCs w:val="24"/>
+              </w:rPr>
+            </w:r>
+            <w:r>
+              <w:rPr>
+                <w:rFonts w:ascii="Times New Roman" w:hAnsi="Times New Roman" w:cs="Times New Roman"/>
+                <w:sz w:val="24"/>
+                <w:szCs w:val="24"/>
+              </w:rPr>
+            </w:r>
+          </w:p>
+          <w:p>
+            <w:pPr>
+              <w:rPr>
+                <w:rFonts w:ascii="Times New Roman" w:hAnsi="Times New Roman" w:cs="Times New Roman"/>
+                <w:sz w:val="24"/>
+                <w:szCs w:val="24"/>
+              </w:rPr>
+            </w:pPr>
+            <w:r>
+              <w:rPr>
+                <w:rFonts w:ascii="Times New Roman" w:hAnsi="Times New Roman" w:cs="Times New Roman"/>
+                <w:sz w:val="24"/>
+                <w:szCs w:val="24"/>
+                <w:highlight w:val="none"/>
+              </w:rPr>
+              <w:t xml:space="preserve">Укажите 3 знака после запятой числа pi.</w:t>
+            </w:r>
+            <w:r>
+              <w:rPr>
+                <w:rFonts w:ascii="Times New Roman" w:hAnsi="Times New Roman" w:cs="Times New Roman"/>
+                <w:sz w:val="24"/>
+                <w:szCs w:val="24"/>
+                <w:highlight w:val="none"/>
+              </w:rPr>
+            </w:r>
+          </w:p>
+        </w:tc>
+        <w:tc>
+          <w:tcPr>
+            <w:tcW w:w="7037" w:type="dxa"/>
+            <w:vMerge w:val="restart"/>
+            <w:textDirection w:val="lrTb"/>
+            <w:noWrap w:val="false"/>
+          </w:tcPr>
+          <w:p>
+            <w:pPr>
+              <w:rPr>
+                <w:b w:val="0"/>
+                <w:i w:val="0"/>
+                <w:color w:val="auto"/>
+                <w:highlight w:val="none"/>
+              </w:rPr>
+            </w:pPr>
+            <w:r>
+              <w:rPr>
+                <w:b w:val="0"/>
+                <w:i w:val="0"/>
+                <w:color w:val="auto"/>
+                <w:highlight w:val="none"/>
+              </w:rPr>
+              <w:t xml:space="preserve">3.141 ... 3.142</w:t>
+            </w:r>
+            <w:r>
+              <w:rPr>
+                <w:b w:val="0"/>
+                <w:i w:val="0"/>
+                <w:color w:val="auto"/>
+                <w:highlight w:val="none"/>
+              </w:rPr>
+            </w:r>
+          </w:p>
+        </w:tc>
+      </w:tr>
+      <w:tr>
+        <w:trPr>
+          <w:trHeight w:val="648"/>
+        </w:trPr>
+        <w:tc>
+          <w:tcPr>
+            <w:tcW w:w="1957" w:type="dxa"/>
+            <w:vMerge w:val="restart"/>
+            <w:textDirection w:val="lrTb"/>
+            <w:noWrap w:val="false"/>
+          </w:tcPr>
+          <w:p>
+            <w:pPr>
+              <w:rPr>
+                <w:rFonts w:ascii="Times New Roman" w:hAnsi="Times New Roman" w:cs="Times New Roman"/>
+                <w:sz w:val="24"/>
+                <w:szCs w:val="24"/>
+                <w:highlight w:val="none"/>
+              </w:rPr>
+            </w:pPr>
+            <w:r>
+              <w:rPr>
+                <w:rFonts w:ascii="Times New Roman" w:hAnsi="Times New Roman" w:cs="Times New Roman"/>
+                <w:sz w:val="24"/>
+                <w:szCs w:val="24"/>
+              </w:rPr>
+              <w:t xml:space="preserve">19</w:t>
+            </w:r>
+            <w:r>
+              <w:rPr>
+                <w:rFonts w:ascii="Times New Roman" w:hAnsi="Times New Roman" w:cs="Times New Roman"/>
+                <w:sz w:val="24"/>
+                <w:szCs w:val="24"/>
+              </w:rPr>
+            </w:r>
+          </w:p>
+          <w:p>
+            <w:pPr>
+              <w:rPr>
+                <w:rFonts w:ascii="Times New Roman" w:hAnsi="Times New Roman" w:cs="Times New Roman"/>
+                <w:sz w:val="24"/>
+                <w:szCs w:val="24"/>
+              </w:rPr>
+            </w:pPr>
+            <w:r>
+              <w:rPr>
+                <w:rFonts w:ascii="Times New Roman" w:hAnsi="Times New Roman" w:cs="Times New Roman"/>
+                <w:sz w:val="24"/>
+                <w:szCs w:val="24"/>
+                <w:highlight w:val="none"/>
+              </w:rPr>
+              <w:t xml:space="preserve">ч</w:t>
+            </w:r>
+            <w:r>
+              <w:rPr>
+                <w:rFonts w:ascii="Times New Roman" w:hAnsi="Times New Roman" w:cs="Times New Roman"/>
+                <w:sz w:val="24"/>
+                <w:szCs w:val="24"/>
+                <w:highlight w:val="none"/>
+              </w:rPr>
+            </w:r>
+          </w:p>
+        </w:tc>
+        <w:tc>
+          <w:tcPr>
+            <w:tcW w:w="6504" w:type="dxa"/>
+            <w:vMerge w:val="restart"/>
+            <w:textDirection w:val="lrTb"/>
+            <w:noWrap w:val="false"/>
+          </w:tcPr>
+          <w:p>
+            <w:pPr>
+              <w:rPr>
+                <w:rFonts w:ascii="Times New Roman" w:hAnsi="Times New Roman" w:cs="Times New Roman"/>
+                <w:sz w:val="24"/>
+                <w:szCs w:val="24"/>
+                <w:highlight w:val="none"/>
+              </w:rPr>
+            </w:pPr>
+            <w:r>
+              <w:rPr>
+                <w:rFonts w:ascii="Times New Roman" w:hAnsi="Times New Roman" w:cs="Times New Roman"/>
+                <w:sz w:val="24"/>
+                <w:szCs w:val="24"/>
+              </w:rPr>
+              <w:t xml:space="preserve">// Но word может заменить ваши три точки (</w:t>
+            </w:r>
+            <w:r>
+              <w:rPr>
+                <w:rFonts w:ascii="Times New Roman" w:hAnsi="Times New Roman" w:cs="Times New Roman"/>
+                <w:sz w:val="24"/>
+                <w:szCs w:val="24"/>
+              </w:rPr>
+              <w:t xml:space="preserve">"...")</w:t>
+            </w:r>
+            <w:r>
+              <w:rPr>
+                <w:rFonts w:ascii="Times New Roman" w:hAnsi="Times New Roman" w:cs="Times New Roman"/>
+                <w:sz w:val="24"/>
+                <w:szCs w:val="24"/>
+              </w:rPr>
+              <w:t xml:space="preserve"> на один символ три точки (</w:t>
+            </w:r>
+            <w:r>
+              <w:rPr>
+                <w:rFonts w:ascii="Times New Roman" w:hAnsi="Times New Roman" w:cs="Times New Roman"/>
+                <w:sz w:val="24"/>
+                <w:szCs w:val="24"/>
+              </w:rPr>
+              <w:t xml:space="preserve">"</w:t>
+            </w:r>
+            <w:r>
+              <w:rPr>
+                <w:rFonts w:ascii="Times New Roman" w:hAnsi="Times New Roman" w:cs="Times New Roman"/>
+                <w:sz w:val="24"/>
+                <w:szCs w:val="24"/>
+              </w:rPr>
+            </w:r>
+            <w:r>
+              <w:rPr>
+                <w:rFonts w:ascii="Times New Roman" w:hAnsi="Times New Roman" w:cs="Times New Roman"/>
+                <w:sz w:val="24"/>
+                <w:szCs w:val="24"/>
+              </w:rPr>
+              <w:t xml:space="preserve">…</w:t>
+            </w:r>
+            <w:r>
+              <w:rPr>
+                <w:rFonts w:ascii="Times New Roman" w:hAnsi="Times New Roman" w:cs="Times New Roman"/>
+                <w:sz w:val="24"/>
+                <w:szCs w:val="24"/>
+              </w:rPr>
+              <w:t xml:space="preserve">"</w:t>
+            </w:r>
+            <w:r/>
+            <w:r>
+              <w:rPr>
+                <w:rFonts w:ascii="Times New Roman" w:hAnsi="Times New Roman" w:cs="Times New Roman"/>
+                <w:sz w:val="24"/>
+                <w:szCs w:val="24"/>
+              </w:rPr>
+            </w:r>
+            <w:r>
+              <w:rPr>
+                <w:rFonts w:ascii="Times New Roman" w:hAnsi="Times New Roman" w:cs="Times New Roman"/>
+                <w:sz w:val="24"/>
+                <w:szCs w:val="24"/>
+              </w:rPr>
+              <w:t xml:space="preserve">). Поэтому можете использовать и 2 точки (</w:t>
+            </w:r>
+            <w:r>
+              <w:rPr>
+                <w:rFonts w:ascii="Times New Roman" w:hAnsi="Times New Roman" w:cs="Times New Roman"/>
+                <w:sz w:val="24"/>
+                <w:szCs w:val="24"/>
+              </w:rPr>
+              <w:t xml:space="preserve">"</w:t>
+            </w:r>
+            <w:r>
+              <w:rPr>
+                <w:rFonts w:ascii="Times New Roman" w:hAnsi="Times New Roman" w:cs="Times New Roman"/>
+                <w:sz w:val="24"/>
+                <w:szCs w:val="24"/>
+              </w:rPr>
+              <w:t xml:space="preserve">..</w:t>
+            </w:r>
+            <w:r>
+              <w:rPr>
+                <w:rFonts w:ascii="Times New Roman" w:hAnsi="Times New Roman" w:cs="Times New Roman"/>
+                <w:sz w:val="24"/>
+                <w:szCs w:val="24"/>
+              </w:rPr>
+              <w:t xml:space="preserve">"</w:t>
+            </w:r>
+            <w:r>
+              <w:rPr>
+                <w:rFonts w:ascii="Times New Roman" w:hAnsi="Times New Roman" w:cs="Times New Roman"/>
+                <w:sz w:val="24"/>
+                <w:szCs w:val="24"/>
+              </w:rPr>
+              <w:t xml:space="preserve">).</w:t>
+            </w:r>
+            <w:r>
+              <w:rPr>
+                <w:rFonts w:ascii="Times New Roman" w:hAnsi="Times New Roman" w:cs="Times New Roman"/>
+                <w:sz w:val="24"/>
+                <w:szCs w:val="24"/>
+              </w:rPr>
+            </w:r>
+          </w:p>
+          <w:p>
+            <w:pPr>
+              <w:rPr>
+                <w:rFonts w:ascii="Times New Roman" w:hAnsi="Times New Roman" w:cs="Times New Roman"/>
+                <w:sz w:val="24"/>
+                <w:szCs w:val="24"/>
+              </w:rPr>
+            </w:pPr>
+            <w:r>
+              <w:rPr>
+                <w:rFonts w:ascii="Times New Roman" w:hAnsi="Times New Roman" w:cs="Times New Roman"/>
+                <w:sz w:val="24"/>
+                <w:szCs w:val="24"/>
+                <w:highlight w:val="none"/>
+              </w:rPr>
+            </w:r>
+            <w:r>
+              <w:rPr>
+                <w:rFonts w:ascii="Times New Roman" w:hAnsi="Times New Roman" w:cs="Times New Roman"/>
+                <w:sz w:val="24"/>
+                <w:szCs w:val="24"/>
+                <w:highlight w:val="none"/>
+              </w:rPr>
+              <w:t xml:space="preserve">Укажите 3 знака после запятой числа pi.</w:t>
+            </w:r>
+            <w:r>
+              <w:rPr>
+                <w:rFonts w:ascii="Times New Roman" w:hAnsi="Times New Roman" w:cs="Times New Roman"/>
+                <w:sz w:val="24"/>
+                <w:szCs w:val="24"/>
+                <w:highlight w:val="none"/>
+              </w:rPr>
+            </w:r>
+            <w:r>
+              <w:rPr>
+                <w:rFonts w:ascii="Times New Roman" w:hAnsi="Times New Roman" w:cs="Times New Roman"/>
+                <w:sz w:val="24"/>
+                <w:szCs w:val="24"/>
+                <w:highlight w:val="none"/>
+              </w:rPr>
+            </w:r>
+          </w:p>
+        </w:tc>
+        <w:tc>
+          <w:tcPr>
+            <w:tcW w:w="7037" w:type="dxa"/>
+            <w:vMerge w:val="restart"/>
+            <w:textDirection w:val="lrTb"/>
+            <w:noWrap w:val="false"/>
+          </w:tcPr>
+          <w:p>
+            <w:pPr>
+              <w:rPr>
+                <w:b w:val="0"/>
+                <w:i w:val="0"/>
+                <w:color w:val="auto"/>
+                <w:highlight w:val="none"/>
+              </w:rPr>
+            </w:pPr>
+            <w:r>
+              <w:rPr>
+                <w:b w:val="0"/>
+                <w:i w:val="0"/>
+                <w:color w:val="auto"/>
+                <w:highlight w:val="none"/>
+              </w:rPr>
+            </w:r>
+            <w:r>
+              <w:rPr>
+                <w:b w:val="0"/>
+                <w:i w:val="0"/>
+                <w:color w:val="auto"/>
+                <w:highlight w:val="none"/>
+              </w:rPr>
+              <w:t xml:space="preserve">3.141 .. 3.142</w:t>
+            </w:r>
+            <w:r>
+              <w:rPr>
+                <w:b w:val="0"/>
+                <w:i w:val="0"/>
+                <w:color w:val="auto"/>
+                <w:highlight w:val="none"/>
+              </w:rPr>
+            </w:r>
+            <w:r>
+              <w:rPr>
+                <w:b w:val="0"/>
+                <w:i w:val="0"/>
+                <w:color w:val="auto"/>
+                <w:highlight w:val="none"/>
+              </w:rPr>
+            </w:r>
+          </w:p>
+        </w:tc>
+      </w:tr>
+      <w:tr>
+        <w:trPr>
+          <w:trHeight w:val="648"/>
+        </w:trPr>
+        <w:tc>
+          <w:tcPr>
+            <w:tcW w:w="1957" w:type="dxa"/>
+            <w:vMerge w:val="restart"/>
+            <w:textDirection w:val="lrTb"/>
+            <w:noWrap w:val="false"/>
+          </w:tcPr>
+          <w:p>
+            <w:pPr>
+              <w:rPr>
+                <w:rFonts w:ascii="Times New Roman" w:hAnsi="Times New Roman" w:cs="Times New Roman"/>
+                <w:sz w:val="24"/>
+                <w:szCs w:val="24"/>
+                <w:highlight w:val="none"/>
+              </w:rPr>
+            </w:pPr>
+            <w:r>
+              <w:rPr>
+                <w:rFonts w:ascii="Times New Roman" w:hAnsi="Times New Roman" w:cs="Times New Roman"/>
+                <w:sz w:val="24"/>
+                <w:szCs w:val="24"/>
+              </w:rPr>
+              <w:t xml:space="preserve">20</w:t>
+            </w:r>
+            <w:r>
+              <w:rPr>
+                <w:rFonts w:ascii="Times New Roman" w:hAnsi="Times New Roman" w:cs="Times New Roman"/>
+                <w:sz w:val="24"/>
+                <w:szCs w:val="24"/>
+              </w:rPr>
+            </w:r>
+          </w:p>
+          <w:p>
+            <w:pPr>
+              <w:rPr>
+                <w:rFonts w:ascii="Times New Roman" w:hAnsi="Times New Roman" w:cs="Times New Roman"/>
+                <w:sz w:val="24"/>
+                <w:szCs w:val="24"/>
+              </w:rPr>
+            </w:pPr>
+            <w:r>
+              <w:rPr>
+                <w:rFonts w:ascii="Times New Roman" w:hAnsi="Times New Roman" w:cs="Times New Roman"/>
+                <w:sz w:val="24"/>
+                <w:szCs w:val="24"/>
+                <w:highlight w:val="none"/>
+              </w:rPr>
+              <w:t xml:space="preserve">ч</w:t>
+            </w:r>
+            <w:r>
+              <w:rPr>
+                <w:rFonts w:ascii="Times New Roman" w:hAnsi="Times New Roman" w:cs="Times New Roman"/>
+                <w:sz w:val="24"/>
+                <w:szCs w:val="24"/>
+                <w:highlight w:val="none"/>
+              </w:rPr>
+            </w:r>
+          </w:p>
+        </w:tc>
+        <w:tc>
+          <w:tcPr>
+            <w:tcW w:w="6504" w:type="dxa"/>
+            <w:vMerge w:val="restart"/>
+            <w:textDirection w:val="lrTb"/>
+            <w:noWrap w:val="false"/>
+          </w:tcPr>
+          <w:p>
+            <w:pPr>
+              <w:rPr>
+                <w:rFonts w:ascii="Times New Roman" w:hAnsi="Times New Roman" w:cs="Times New Roman"/>
+                <w:sz w:val="24"/>
+                <w:szCs w:val="24"/>
+                <w:highlight w:val="none"/>
+              </w:rPr>
+            </w:pPr>
+            <w:r>
+              <w:rPr>
+                <w:rFonts w:ascii="Times New Roman" w:hAnsi="Times New Roman" w:cs="Times New Roman"/>
+                <w:sz w:val="24"/>
+                <w:szCs w:val="24"/>
+              </w:rPr>
+              <w:t xml:space="preserve">// Можно также указать просто погрешность. Например, если планируется, что ответ должен быть от </w:t>
+            </w:r>
+            <w:r>
+              <w:rPr>
+                <w:rFonts w:ascii="Times New Roman" w:hAnsi="Times New Roman" w:cs="Times New Roman"/>
+                <w:sz w:val="24"/>
+                <w:szCs w:val="24"/>
+              </w:rPr>
+              <w:t xml:space="preserve">3.1415 - </w:t>
+            </w:r>
+            <w:r>
+              <w:rPr>
+                <w:rFonts w:ascii="Times New Roman" w:hAnsi="Times New Roman" w:cs="Times New Roman"/>
+                <w:sz w:val="24"/>
+                <w:szCs w:val="24"/>
+              </w:rPr>
+              <w:t xml:space="preserve">0.0005 включительно до </w:t>
+            </w:r>
+            <w:r>
+              <w:rPr>
+                <w:rFonts w:ascii="Times New Roman" w:hAnsi="Times New Roman" w:cs="Times New Roman"/>
+                <w:sz w:val="24"/>
+                <w:szCs w:val="24"/>
+              </w:rPr>
+              <w:t xml:space="preserve">3.1415 + 0.0005 включительно, то можно использовать знак процента (</w:t>
+            </w:r>
+            <w:r>
+              <w:rPr>
+                <w:rFonts w:ascii="Times New Roman" w:hAnsi="Times New Roman" w:cs="Times New Roman"/>
+                <w:sz w:val="24"/>
+                <w:szCs w:val="24"/>
+              </w:rPr>
+              <w:t xml:space="preserve">"%"</w:t>
+            </w:r>
+            <w:r>
+              <w:rPr>
+                <w:rFonts w:ascii="Times New Roman" w:hAnsi="Times New Roman" w:cs="Times New Roman"/>
+                <w:sz w:val="24"/>
+                <w:szCs w:val="24"/>
+              </w:rPr>
+              <w:t xml:space="preserve">).</w:t>
+            </w:r>
+            <w:r>
+              <w:rPr>
+                <w:rFonts w:ascii="Times New Roman" w:hAnsi="Times New Roman" w:cs="Times New Roman"/>
+                <w:sz w:val="24"/>
+                <w:szCs w:val="24"/>
+              </w:rPr>
+            </w:r>
+            <w:r>
+              <w:rPr>
+                <w:rFonts w:ascii="Times New Roman" w:hAnsi="Times New Roman" w:cs="Times New Roman"/>
+                <w:sz w:val="24"/>
+                <w:szCs w:val="24"/>
+              </w:rPr>
+            </w:r>
+          </w:p>
+          <w:p>
+            <w:pPr>
+              <w:rPr>
+                <w:rFonts w:ascii="Times New Roman" w:hAnsi="Times New Roman" w:cs="Times New Roman"/>
+                <w:sz w:val="24"/>
+                <w:szCs w:val="24"/>
+                <w:highlight w:val="none"/>
+              </w:rPr>
+            </w:pPr>
+            <w:r>
+              <w:rPr>
+                <w:rFonts w:ascii="Times New Roman" w:hAnsi="Times New Roman" w:cs="Times New Roman"/>
+                <w:sz w:val="24"/>
+                <w:szCs w:val="24"/>
+                <w:highlight w:val="none"/>
+              </w:rPr>
+            </w:r>
+            <w:r>
+              <w:rPr>
+                <w:rFonts w:ascii="Times New Roman" w:hAnsi="Times New Roman" w:cs="Times New Roman"/>
+                <w:sz w:val="24"/>
+                <w:szCs w:val="24"/>
+                <w:highlight w:val="none"/>
+              </w:rPr>
+            </w:r>
+          </w:p>
+          <w:p>
+            <w:pPr>
+              <w:rPr>
+                <w:rFonts w:ascii="Times New Roman" w:hAnsi="Times New Roman" w:cs="Times New Roman"/>
+                <w:sz w:val="24"/>
+                <w:szCs w:val="24"/>
+              </w:rPr>
+            </w:pPr>
+            <w:r>
+              <w:rPr>
+                <w:rFonts w:ascii="Times New Roman" w:hAnsi="Times New Roman" w:cs="Times New Roman"/>
+                <w:sz w:val="24"/>
+                <w:szCs w:val="24"/>
+                <w:highlight w:val="none"/>
+              </w:rPr>
+            </w:r>
+            <w:r>
+              <w:rPr>
+                <w:rFonts w:ascii="Times New Roman" w:hAnsi="Times New Roman" w:cs="Times New Roman"/>
+                <w:sz w:val="24"/>
+                <w:szCs w:val="24"/>
+                <w:highlight w:val="none"/>
+              </w:rPr>
+              <w:t xml:space="preserve">Укажите 4 знака после запятой числа pi.</w:t>
+            </w:r>
+            <w:r>
+              <w:rPr>
+                <w:rFonts w:ascii="Times New Roman" w:hAnsi="Times New Roman" w:cs="Times New Roman"/>
+                <w:sz w:val="24"/>
+                <w:szCs w:val="24"/>
+                <w:highlight w:val="none"/>
+              </w:rPr>
+            </w:r>
+            <w:r>
+              <w:rPr>
+                <w:rFonts w:ascii="Times New Roman" w:hAnsi="Times New Roman" w:cs="Times New Roman"/>
+                <w:sz w:val="24"/>
+                <w:szCs w:val="24"/>
+                <w:highlight w:val="none"/>
+              </w:rPr>
+            </w:r>
+          </w:p>
+        </w:tc>
+        <w:tc>
+          <w:tcPr>
+            <w:tcW w:w="7037" w:type="dxa"/>
+            <w:vMerge w:val="restart"/>
+            <w:textDirection w:val="lrTb"/>
+            <w:noWrap w:val="false"/>
+          </w:tcPr>
+          <w:p>
+            <w:pPr>
+              <w:rPr>
+                <w:b w:val="0"/>
+                <w:i w:val="0"/>
+                <w:color w:val="auto"/>
+                <w:highlight w:val="none"/>
+              </w:rPr>
+            </w:pPr>
+            <w:r>
+              <w:rPr>
+                <w:b w:val="0"/>
+                <w:i w:val="0"/>
+                <w:color w:val="auto"/>
+                <w:highlight w:val="none"/>
+              </w:rPr>
+            </w:r>
+            <w:r>
+              <w:rPr>
+                <w:b w:val="0"/>
+                <w:i w:val="0"/>
+                <w:color w:val="auto"/>
+                <w:highlight w:val="none"/>
+              </w:rPr>
+              <w:t xml:space="preserve">3.1415 % 0.0005</w:t>
+            </w:r>
+            <w:r>
+              <w:rPr>
+                <w:b w:val="0"/>
+                <w:i w:val="0"/>
+                <w:color w:val="auto"/>
+                <w:highlight w:val="none"/>
+              </w:rPr>
+            </w:r>
+            <w:r>
+              <w:rPr>
+                <w:b w:val="0"/>
+                <w:i w:val="0"/>
+                <w:color w:val="auto"/>
+                <w:highlight w:val="none"/>
+              </w:rPr>
+            </w:r>
+          </w:p>
+        </w:tc>
+      </w:tr>
+      <w:tr>
+        <w:trPr>
+          <w:trHeight w:val="648"/>
+        </w:trPr>
+        <w:tc>
+          <w:tcPr>
+            <w:tcW w:w="1957" w:type="dxa"/>
+            <w:vMerge w:val="restart"/>
+            <w:textDirection w:val="lrTb"/>
+            <w:noWrap w:val="false"/>
+          </w:tcPr>
+          <w:p>
+            <w:pPr>
+              <w:rPr>
+                <w:rFonts w:ascii="Times New Roman" w:hAnsi="Times New Roman" w:cs="Times New Roman"/>
+                <w:sz w:val="24"/>
+                <w:szCs w:val="24"/>
+                <w:highlight w:val="none"/>
+              </w:rPr>
+            </w:pPr>
+            <w:r>
+              <w:rPr>
+                <w:rFonts w:ascii="Times New Roman" w:hAnsi="Times New Roman" w:cs="Times New Roman"/>
+                <w:sz w:val="24"/>
+                <w:szCs w:val="24"/>
+              </w:rPr>
+              <w:t xml:space="preserve">21</w:t>
+            </w:r>
+            <w:r>
+              <w:rPr>
+                <w:rFonts w:ascii="Times New Roman" w:hAnsi="Times New Roman" w:cs="Times New Roman"/>
+                <w:sz w:val="24"/>
+                <w:szCs w:val="24"/>
+              </w:rPr>
+            </w:r>
+          </w:p>
+          <w:p>
+            <w:pPr>
+              <w:rPr>
+                <w:rFonts w:ascii="Times New Roman" w:hAnsi="Times New Roman" w:cs="Times New Roman"/>
+                <w:sz w:val="24"/>
+                <w:szCs w:val="24"/>
+              </w:rPr>
+            </w:pPr>
+            <w:r>
+              <w:rPr>
+                <w:rFonts w:ascii="Times New Roman" w:hAnsi="Times New Roman" w:cs="Times New Roman"/>
+                <w:sz w:val="24"/>
+                <w:szCs w:val="24"/>
+                <w:highlight w:val="none"/>
+              </w:rPr>
+              <w:t xml:space="preserve">Ч</w:t>
+            </w:r>
+            <w:r>
+              <w:rPr>
+                <w:rFonts w:ascii="Times New Roman" w:hAnsi="Times New Roman" w:cs="Times New Roman"/>
+                <w:sz w:val="24"/>
+                <w:szCs w:val="24"/>
+                <w:highlight w:val="none"/>
+              </w:rPr>
+            </w:r>
+          </w:p>
+        </w:tc>
+        <w:tc>
+          <w:tcPr>
+            <w:tcW w:w="6504" w:type="dxa"/>
+            <w:vMerge w:val="restart"/>
+            <w:textDirection w:val="lrTb"/>
+            <w:noWrap w:val="false"/>
+          </w:tcPr>
+          <w:p>
+            <w:pPr>
+              <w:rPr>
+                <w:rFonts w:ascii="Times New Roman" w:hAnsi="Times New Roman" w:cs="Times New Roman"/>
+                <w:sz w:val="24"/>
+                <w:szCs w:val="24"/>
+                <w:highlight w:val="none"/>
+              </w:rPr>
+            </w:pPr>
+            <w:r>
+              <w:rPr>
+                <w:rFonts w:ascii="Times New Roman" w:hAnsi="Times New Roman" w:cs="Times New Roman"/>
+                <w:sz w:val="24"/>
+                <w:szCs w:val="24"/>
+              </w:rPr>
+              <w:t xml:space="preserve">// Если вам удобно вместо разделителя целой и дробной части точки использовать запятую, то можете использовать запятую.</w:t>
+            </w:r>
+            <w:r>
+              <w:rPr>
+                <w:rFonts w:ascii="Times New Roman" w:hAnsi="Times New Roman" w:cs="Times New Roman"/>
+                <w:sz w:val="24"/>
+                <w:szCs w:val="24"/>
+              </w:rPr>
+            </w:r>
+          </w:p>
+          <w:p>
+            <w:pPr>
+              <w:rPr>
+                <w:rFonts w:ascii="Times New Roman" w:hAnsi="Times New Roman" w:cs="Times New Roman"/>
+                <w:sz w:val="24"/>
+                <w:szCs w:val="24"/>
+              </w:rPr>
+            </w:pPr>
+            <w:r>
+              <w:rPr>
+                <w:rFonts w:ascii="Times New Roman" w:hAnsi="Times New Roman" w:cs="Times New Roman"/>
+                <w:sz w:val="24"/>
+                <w:szCs w:val="24"/>
+                <w:highlight w:val="none"/>
+              </w:rPr>
+            </w:r>
+            <w:r>
+              <w:rPr>
+                <w:rFonts w:ascii="Times New Roman" w:hAnsi="Times New Roman" w:cs="Times New Roman"/>
+                <w:sz w:val="24"/>
+                <w:szCs w:val="24"/>
+                <w:highlight w:val="none"/>
+              </w:rPr>
+              <w:t xml:space="preserve">Укажите 4 знака после запятой числа pi.</w:t>
+            </w:r>
+            <w:r>
+              <w:rPr>
+                <w:rFonts w:ascii="Times New Roman" w:hAnsi="Times New Roman" w:cs="Times New Roman"/>
+                <w:sz w:val="24"/>
+                <w:szCs w:val="24"/>
+                <w:highlight w:val="none"/>
+              </w:rPr>
+            </w:r>
+            <w:r>
+              <w:rPr>
+                <w:rFonts w:ascii="Times New Roman" w:hAnsi="Times New Roman" w:cs="Times New Roman"/>
+                <w:sz w:val="24"/>
+                <w:szCs w:val="24"/>
+                <w:highlight w:val="none"/>
+              </w:rPr>
+            </w:r>
+          </w:p>
+        </w:tc>
+        <w:tc>
+          <w:tcPr>
+            <w:tcW w:w="7037" w:type="dxa"/>
+            <w:vMerge w:val="restart"/>
+            <w:textDirection w:val="lrTb"/>
+            <w:noWrap w:val="false"/>
+          </w:tcPr>
+          <w:p>
+            <w:pPr>
+              <w:rPr>
+                <w:b w:val="0"/>
+                <w:i w:val="0"/>
+                <w:color w:val="auto"/>
+                <w:highlight w:val="none"/>
+              </w:rPr>
+            </w:pPr>
+            <w:r>
+              <w:rPr>
+                <w:b w:val="0"/>
+                <w:i w:val="0"/>
+                <w:color w:val="auto"/>
+                <w:highlight w:val="none"/>
+              </w:rPr>
+            </w:r>
+            <w:r>
+              <w:rPr>
+                <w:b w:val="0"/>
+                <w:i w:val="0"/>
+                <w:color w:val="auto"/>
+                <w:highlight w:val="none"/>
+              </w:rPr>
+              <w:t xml:space="preserve">3,1415%0,0005</w:t>
+            </w:r>
+            <w:r>
+              <w:rPr>
+                <w:b w:val="0"/>
+                <w:i w:val="0"/>
+                <w:color w:val="auto"/>
+                <w:highlight w:val="none"/>
+              </w:rPr>
+            </w:r>
+            <w:r>
+              <w:rPr>
+                <w:b w:val="0"/>
+                <w:i w:val="0"/>
+                <w:color w:val="auto"/>
+                <w:highlight w:val="none"/>
+              </w:rPr>
+            </w:r>
+          </w:p>
+        </w:tc>
+      </w:tr>
+      <w:tr>
+        <w:trPr>
+          <w:trHeight w:val="648"/>
+        </w:trPr>
+        <w:tc>
+          <w:tcPr>
+            <w:tcW w:w="1957" w:type="dxa"/>
+            <w:vMerge w:val="restart"/>
+            <w:textDirection w:val="lrTb"/>
+            <w:noWrap w:val="false"/>
+          </w:tcPr>
+          <w:p>
+            <w:pPr>
+              <w:rPr>
+                <w:rFonts w:ascii="Times New Roman" w:hAnsi="Times New Roman" w:cs="Times New Roman"/>
+                <w:sz w:val="24"/>
+                <w:szCs w:val="24"/>
+                <w:highlight w:val="none"/>
+              </w:rPr>
+            </w:pPr>
+            <w:r>
+              <w:rPr>
+                <w:rFonts w:ascii="Times New Roman" w:hAnsi="Times New Roman" w:cs="Times New Roman"/>
+                <w:sz w:val="24"/>
+                <w:szCs w:val="24"/>
+              </w:rPr>
+              <w:t xml:space="preserve">22</w:t>
+            </w:r>
+            <w:r>
+              <w:rPr>
+                <w:rFonts w:ascii="Times New Roman" w:hAnsi="Times New Roman" w:cs="Times New Roman"/>
+                <w:sz w:val="24"/>
+                <w:szCs w:val="24"/>
+              </w:rPr>
+            </w:r>
+          </w:p>
+          <w:p>
+            <w:pPr>
+              <w:rPr>
+                <w:rFonts w:ascii="Times New Roman" w:hAnsi="Times New Roman" w:cs="Times New Roman"/>
+                <w:sz w:val="24"/>
+                <w:szCs w:val="24"/>
+              </w:rPr>
+            </w:pPr>
+            <w:r>
+              <w:rPr>
+                <w:rFonts w:ascii="Times New Roman" w:hAnsi="Times New Roman" w:cs="Times New Roman"/>
+                <w:sz w:val="24"/>
+                <w:szCs w:val="24"/>
+                <w:highlight w:val="none"/>
+              </w:rPr>
+              <w:t xml:space="preserve">Э</w:t>
+            </w:r>
+            <w:r>
+              <w:rPr>
+                <w:rFonts w:ascii="Times New Roman" w:hAnsi="Times New Roman" w:cs="Times New Roman"/>
+                <w:sz w:val="24"/>
+                <w:szCs w:val="24"/>
+                <w:highlight w:val="none"/>
+              </w:rPr>
+            </w:r>
+          </w:p>
+        </w:tc>
+        <w:tc>
+          <w:tcPr>
+            <w:tcW w:w="6504" w:type="dxa"/>
+            <w:vMerge w:val="restart"/>
+            <w:textDirection w:val="lrTb"/>
+            <w:noWrap w:val="false"/>
+          </w:tcPr>
+          <w:p>
+            <w:pPr>
+              <w:rPr>
+                <w:rFonts w:ascii="Times New Roman" w:hAnsi="Times New Roman" w:cs="Times New Roman"/>
+                <w:sz w:val="24"/>
+                <w:szCs w:val="24"/>
+              </w:rPr>
+            </w:pPr>
+            <w:r>
+              <w:rPr>
+                <w:rFonts w:ascii="Times New Roman" w:hAnsi="Times New Roman" w:cs="Times New Roman"/>
+                <w:sz w:val="24"/>
+                <w:szCs w:val="24"/>
+              </w:rPr>
+              <w:t xml:space="preserve">Чем отличаются лезвия этих двух мечей?</w:t>
+            </w:r>
+            <w:r/>
+          </w:p>
+          <w:p>
+            <w:pPr>
+              <w:rPr>
+                <w:szCs w:val="24"/>
+                <w:highlight w:val="none"/>
+              </w:rPr>
+            </w:pPr>
+            <w:r>
+              <w:rPr>
+                <w:rFonts w:ascii="Times New Roman" w:hAnsi="Times New Roman" w:cs="Times New Roman"/>
+                <w:sz w:val="24"/>
+                <w:szCs w:val="24"/>
+              </w:rPr>
+            </w:r>
+            <w:r>
+              <mc:AlternateContent>
+                <mc:Choice Requires="wpg">
+                  <w:drawing>
+                    <wp:inline xmlns:wp="http://schemas.openxmlformats.org/drawingml/2006/wordprocessingDrawing" distT="0" distB="0" distL="0" distR="0">
+                      <wp:extent cx="3316938" cy="1463210"/>
+                      <wp:effectExtent l="0" t="0" r="0" b="0"/>
+                      <wp:docPr id="5" name="" hidden="0"/>
+                      <wp:cNvGraphicFramePr>
+                        <a:graphicFrameLocks xmlns:a="http://schemas.openxmlformats.org/drawingml/2006/main" noChangeAspect="1"/>
+                      </wp:cNvGraphicFramePr>
+                      <a:graphic xmlns:a="http://schemas.openxmlformats.org/drawingml/2006/main">
+                        <a:graphicData uri="http://schemas.openxmlformats.org/drawingml/2006/picture">
+                          <pic:pic xmlns:pic="http://schemas.openxmlformats.org/drawingml/2006/picture">
+                            <pic:nvPicPr>
+                              <pic:cNvPr id="1992918182" name="" hidden="0"/>
+                              <pic:cNvPicPr>
+                                <a:picLocks noChangeAspect="1"/>
+                              </pic:cNvPicPr>
+                              <pic:nvPr isPhoto="0" userDrawn="0"/>
+                            </pic:nvPicPr>
+                            <pic:blipFill>
+                              <a:blip r:embed="rId12"/>
+                              <a:stretch/>
+                            </pic:blipFill>
+                            <pic:spPr bwMode="auto">
+                              <a:xfrm flipH="0" flipV="0">
+                                <a:off x="0" y="0"/>
+                                <a:ext cx="3316938" cy="1463209"/>
+                              </a:xfrm>
+                              <a:prstGeom prst="rect">
+                                <a:avLst/>
+                              </a:prstGeom>
+                            </pic:spPr>
+                          </pic:pic>
+                        </a:graphicData>
+                      </a:graphic>
+                    </wp:inline>
+                  </w:drawing>
+                </mc:Choice>
+                <mc:Fallback>
+                  <w:pict>
+                    <v:shapetype type="#_x0000_t75" o:spt="75" coordsize="21600,21600" o:preferrelative="t" path="m@4@5l@4@11@9@11@9@5xe">
+                      <v:formulas>
+                        <v:f eqn="if lineDrawn pixelLineWidth 0"/>
+                        <v:f eqn="sum @0 1 0"/>
+                        <v:f eqn="sum 0 0 @1"/>
+                        <v:f eqn="prod @2 1 2"/>
+                        <v:f eqn="prod @3 21600 pixelWidth"/>
+                        <v:f eqn="prod @3 21600 pixelHeight"/>
+                        <v:f eqn="sum @0 0 1"/>
+                        <v:f eqn="prod @6 1 2"/>
+                        <v:f eqn="prod @7 21600 pixelWidth"/>
+                        <v:f eqn="sum @8 21600 0"/>
+                        <v:f eqn="prod @7 21600 pixelHeight"/>
+                        <v:f eqn="sum @10 21600 0"/>
+                      </v:formulas>
+                    </v:shapetype>
+                    <v:shape id="_x0000_i4" o:spid="_x0000_s4" type="#_x0000_t75" style="mso-wrap-distance-left:0.0pt;mso-wrap-distance-top:0.0pt;mso-wrap-distance-right:0.0pt;mso-wrap-distance-bottom:0.0pt;width:261.2pt;height:115.2pt;" stroked="false">
+                      <v:path textboxrect="0,0,0,0"/>
+                      <v:imagedata r:id="rId12" o:title=""/>
+                    </v:shape>
+                  </w:pict>
+                </mc:Fallback>
+              </mc:AlternateContent>
+            </w:r>
+            <w:r>
+              <w:rPr>
+                <w:rFonts w:ascii="Times New Roman" w:hAnsi="Times New Roman" w:cs="Times New Roman"/>
+                <w:sz w:val="24"/>
+                <w:szCs w:val="24"/>
+              </w:rPr>
+            </w:r>
+            <w:r>
+              <w:rPr>
+                <w:rFonts w:ascii="Times New Roman" w:hAnsi="Times New Roman" w:cs="Times New Roman"/>
+                <w:sz w:val="24"/>
+                <w:szCs w:val="24"/>
+              </w:rPr>
+            </w:r>
+          </w:p>
+          <w:p>
+            <w:pPr>
+              <w:rPr>
+                <w:rFonts w:ascii="Times New Roman" w:hAnsi="Times New Roman" w:cs="Times New Roman"/>
+                <w:sz w:val="24"/>
+                <w:szCs w:val="24"/>
+              </w:rPr>
+            </w:pPr>
+            <w:r>
+              <w:rPr>
+                <w:rFonts w:ascii="Times New Roman" w:hAnsi="Times New Roman" w:cs="Times New Roman"/>
+                <w:sz w:val="24"/>
+                <w:szCs w:val="24"/>
+              </w:rPr>
+            </w:r>
+            <w:r>
+              <w:rPr>
+                <w:rFonts w:ascii="Times New Roman" w:hAnsi="Times New Roman" w:cs="Times New Roman"/>
+                <w:sz w:val="24"/>
+                <w:szCs w:val="24"/>
+              </w:rPr>
+            </w:r>
+          </w:p>
+          <w:p>
+            <w:pPr>
+              <w:rPr>
+                <w:rFonts w:ascii="Times New Roman" w:hAnsi="Times New Roman" w:cs="Times New Roman"/>
+                <w:sz w:val="24"/>
+                <w:szCs w:val="24"/>
+              </w:rPr>
+            </w:pPr>
+            <w:r>
+              <w:rPr>
+                <w:highlight w:val="none"/>
+              </w:rPr>
+              <w:t xml:space="preserve">Дайте подробный ответ.</w:t>
+            </w:r>
+            <w:r>
+              <w:rPr>
+                <w:highlight w:val="none"/>
+              </w:rPr>
+            </w:r>
+          </w:p>
+        </w:tc>
+        <w:tc>
+          <w:tcPr>
+            <w:tcW w:w="7037" w:type="dxa"/>
+            <w:vMerge w:val="restart"/>
+            <w:textDirection w:val="lrTb"/>
+            <w:noWrap w:val="false"/>
+          </w:tcPr>
+          <w:p>
+            <w:pPr>
+              <w:rPr>
+                <w:b w:val="0"/>
+                <w:i w:val="0"/>
+                <w:color w:val="auto"/>
+                <w:highlight w:val="none"/>
+              </w:rPr>
+            </w:pPr>
+            <w:r>
+              <w:rPr>
+                <w:b w:val="0"/>
+                <w:i w:val="0"/>
+                <w:color w:val="auto"/>
+                <w:highlight w:val="none"/>
+              </w:rPr>
+              <w:t xml:space="preserve">Здесь можно писать всё, что угодно. </w:t>
+            </w:r>
+            <w:r/>
+          </w:p>
+          <w:p>
+            <w:pPr>
+              <w:rPr>
+                <w:b w:val="0"/>
+                <w:i w:val="0"/>
+                <w:color w:val="auto"/>
+                <w:highlight w:val="none"/>
+              </w:rPr>
+            </w:pPr>
+            <w:r>
+              <w:rPr>
+                <w:b w:val="0"/>
+                <w:i w:val="0"/>
+                <w:color w:val="auto"/>
+                <w:highlight w:val="none"/>
+              </w:rPr>
+            </w:r>
+            <w:r>
+              <w:rPr>
+                <w:b w:val="0"/>
+                <w:i w:val="0"/>
+                <w:color w:val="auto"/>
+                <w:highlight w:val="none"/>
+              </w:rPr>
+            </w:r>
+          </w:p>
+          <w:p>
+            <w:pPr>
+              <w:rPr>
+                <w:b w:val="0"/>
+                <w:i w:val="0"/>
+                <w:color w:val="auto"/>
+                <w:highlight w:val="none"/>
+              </w:rPr>
+            </w:pPr>
+            <w:r>
+              <w:rPr>
+                <w:b w:val="0"/>
+                <w:i w:val="0"/>
+                <w:color w:val="auto"/>
+                <w:highlight w:val="none"/>
+              </w:rPr>
+            </w:r>
+            <w:r>
+              <w:rPr>
+                <w:b w:val="0"/>
+                <w:i w:val="0"/>
+                <w:color w:val="auto"/>
+                <w:highlight w:val="none"/>
+              </w:rPr>
+            </w:r>
+          </w:p>
+          <w:p>
+            <w:pPr>
+              <w:rPr>
+                <w:b w:val="0"/>
+                <w:i w:val="0"/>
+                <w:color w:val="auto"/>
+                <w:highlight w:val="none"/>
+              </w:rPr>
+            </w:pPr>
+            <w:r>
+              <w:rPr>
+                <w:b w:val="0"/>
+                <w:i w:val="0"/>
+                <w:color w:val="auto"/>
+                <w:highlight w:val="none"/>
+              </w:rPr>
+            </w:r>
+            <w:r>
+              <w:rPr>
+                <w:b w:val="0"/>
+                <w:i w:val="0"/>
+                <w:color w:val="auto"/>
+                <w:highlight w:val="none"/>
+              </w:rPr>
+            </w:r>
+          </w:p>
+          <w:p>
+            <w:pPr>
+              <w:rPr>
+                <w:b w:val="0"/>
+                <w:i w:val="0"/>
+                <w:color w:val="auto"/>
+                <w:highlight w:val="none"/>
+              </w:rPr>
+            </w:pPr>
+            <w:r>
+              <w:rPr>
+                <w:b w:val="0"/>
+                <w:i w:val="0"/>
+                <w:color w:val="auto"/>
+                <w:highlight w:val="none"/>
+              </w:rPr>
+            </w:r>
+            <w:r>
+              <w:rPr>
+                <w:b w:val="0"/>
+                <w:i w:val="0"/>
+                <w:color w:val="auto"/>
+                <w:highlight w:val="none"/>
+              </w:rPr>
+            </w:r>
+          </w:p>
+          <w:p>
+            <w:pPr>
+              <w:rPr>
+                <w:b w:val="0"/>
+                <w:i w:val="0"/>
+                <w:color w:val="auto"/>
+                <w:highlight w:val="none"/>
+              </w:rPr>
+            </w:pPr>
+            <w:r>
+              <w:rPr>
+                <w:b w:val="0"/>
+                <w:i w:val="0"/>
+                <w:color w:val="auto"/>
+                <w:highlight w:val="none"/>
+              </w:rPr>
+              <w:t xml:space="preserve">Текст в этой ячейке таблицы учитываться не будет. </w:t>
             </w:r>
             <w:r>
               <w:rPr>

</xml_diff>

<commit_message>
standartK multible table added
</commit_message>
<xml_diff>
--- a/Primer_zapolnenia.docx
+++ b/Primer_zapolnenia.docx
@@ -489,15 +489,15 @@
                 <w:sz w:val="24"/>
                 <w:szCs w:val="24"/>
               </w:rPr>
-              <w:t xml:space="preserve">Выберите все варианты ответов, которые являются </w:t>
-            </w:r>
-            <w:r>
-              <w:rPr>
-                <w:rFonts w:ascii="Times New Roman" w:hAnsi="Times New Roman" w:cs="Times New Roman"/>
-                <w:sz w:val="24"/>
-                <w:szCs w:val="24"/>
-              </w:rPr>
-              <w:t xml:space="preserve">столицами государств</w:t>
+              <w:t xml:space="preserve">::Выберите все =варианты ответов, которые являются </w:t>
+            </w:r>
+            <w:r>
+              <w:rPr>
+                <w:rFonts w:ascii="Times New Roman" w:hAnsi="Times New Roman" w:cs="Times New Roman"/>
+                <w:sz w:val="24"/>
+                <w:szCs w:val="24"/>
+              </w:rPr>
+              <w:t xml:space="preserve">столицами госу}дарств</w:t>
             </w:r>
             <w:r/>
           </w:p>
@@ -2878,6 +2878,7 @@
                 <w:szCs w:val="24"/>
               </w:rPr>
             </w:r>
+            <w:r/>
           </w:p>
           <w:p>
             <w:pPr>
@@ -2904,6 +2905,7 @@
                 <w:highlight w:val="none"/>
               </w:rPr>
             </w:r>
+            <w:r/>
           </w:p>
         </w:tc>
         <w:tc>
@@ -2937,6 +2939,7 @@
                 <w:szCs w:val="24"/>
               </w:rPr>
             </w:r>
+            <w:r/>
           </w:p>
           <w:p>
             <w:pPr>
@@ -2963,6 +2966,7 @@
                 <w:highlight w:val="none"/>
               </w:rPr>
             </w:r>
+            <w:r/>
           </w:p>
           <w:p>
             <w:pPr>
@@ -2994,6 +2998,7 @@
                 <w:sz w:val="24"/>
               </w:rPr>
             </w:r>
+            <w:r/>
           </w:p>
           <w:p>
             <w:pPr>
@@ -3025,6 +3030,7 @@
                 <w:sz w:val="24"/>
               </w:rPr>
             </w:r>
+            <w:r/>
           </w:p>
         </w:tc>
         <w:tc>
@@ -3060,6 +3066,7 @@
                 <w:highlight w:val="none"/>
               </w:rPr>
             </w:r>
+            <w:r/>
           </w:p>
           <w:p>
             <w:pPr>
@@ -3083,6 +3090,7 @@
                 <w:highlight w:val="none"/>
               </w:rPr>
             </w:r>
+            <w:r/>
           </w:p>
           <w:p>
             <w:pPr>
@@ -3113,18 +3121,11 @@
             <w:r>
               <w:rPr>
                 <w:b w:val="0"/>
-                <w:i/>
                 <w:color w:val="auto"/>
                 <w:highlight w:val="none"/>
               </w:rPr>
             </w:r>
-            <w:r>
-              <w:rPr>
-                <w:b w:val="0"/>
-                <w:color w:val="auto"/>
-                <w:highlight w:val="none"/>
-              </w:rPr>
-            </w:r>
+            <w:r/>
           </w:p>
           <w:p>
             <w:pPr>
@@ -3148,12 +3149,13 @@
                 <w:highlight w:val="none"/>
               </w:rPr>
             </w:r>
+            <w:r/>
           </w:p>
           <w:p>
             <w:pPr>
               <w:rPr>
                 <w:b w:val="0"/>
-                <w:color w:val="70AD47" w:themeColor="accent6"/>
+                <w:color w:val="70AD47"/>
                 <w:highlight w:val="none"/>
               </w:rPr>
             </w:pPr>
@@ -3172,6 +3174,7 @@
                 <w:highlight w:val="none"/>
               </w:rPr>
             </w:r>
+            <w:r/>
           </w:p>
           <w:p>
             <w:pPr>
@@ -3195,12 +3198,13 @@
                 <w:highlight w:val="none"/>
               </w:rPr>
             </w:r>
+            <w:r/>
           </w:p>
           <w:p>
             <w:pPr>
               <w:rPr>
                 <w:b/>
-                <w:color w:val="70AD47" w:themeColor="accent6"/>
+                <w:color w:val="70AD47"/>
                 <w:highlight w:val="none"/>
                 <w:u w:val="single"/>
               </w:rPr>
@@ -3230,14 +3234,7 @@
                 <w:u w:val="single"/>
               </w:rPr>
             </w:r>
-            <w:r>
-              <w:rPr>
-                <w:b/>
-                <w:color w:val="70AD47" w:themeColor="accent6"/>
-                <w:highlight w:val="none"/>
-                <w:u w:val="single"/>
-              </w:rPr>
-            </w:r>
+            <w:r/>
           </w:p>
         </w:tc>
       </w:tr>
@@ -3276,6 +3273,7 @@
                 <w:szCs w:val="24"/>
               </w:rPr>
             </w:r>
+            <w:r/>
           </w:p>
           <w:p>
             <w:pPr>
@@ -3302,6 +3300,7 @@
                 <w:highlight w:val="none"/>
               </w:rPr>
             </w:r>
+            <w:r/>
           </w:p>
         </w:tc>
         <w:tc>
@@ -3331,21 +3330,14 @@
               </w:rPr>
               <w:t xml:space="preserve">Какого цвета провод заземления?</w:t>
             </w:r>
+            <w:r>
+              <w:rPr>
+                <w:rFonts w:ascii="Times New Roman" w:hAnsi="Times New Roman" w:cs="Times New Roman"/>
+                <w:sz w:val="24"/>
+                <w:szCs w:val="24"/>
+              </w:rPr>
+            </w:r>
             <w:r/>
-            <w:r>
-              <w:rPr>
-                <w:rFonts w:ascii="Times New Roman" w:hAnsi="Times New Roman" w:cs="Times New Roman"/>
-                <w:sz w:val="24"/>
-                <w:szCs w:val="24"/>
-              </w:rPr>
-            </w:r>
-            <w:r>
-              <w:rPr>
-                <w:rFonts w:ascii="Times New Roman" w:hAnsi="Times New Roman" w:cs="Times New Roman"/>
-                <w:sz w:val="24"/>
-                <w:szCs w:val="24"/>
-              </w:rPr>
-            </w:r>
           </w:p>
         </w:tc>
         <w:tc>
@@ -3380,6 +3372,7 @@
                 <w:highlight w:val="none"/>
               </w:rPr>
             </w:r>
+            <w:r/>
           </w:p>
           <w:p>
             <w:pPr>
@@ -3405,6 +3398,7 @@
                 <w:color w:val="auto"/>
               </w:rPr>
             </w:r>
+            <w:r/>
           </w:p>
           <w:p>
             <w:pPr>
@@ -3424,7 +3418,6 @@
               </w:rPr>
               <w:t xml:space="preserve">Желто</w:t>
             </w:r>
-            <w:r/>
             <w:r>
               <w:rPr>
                 <w:b w:val="0"/>
@@ -3433,14 +3426,35 @@
                 <w:highlight w:val="none"/>
               </w:rPr>
             </w:r>
-            <w:r>
+            <w:r/>
+          </w:p>
+          <w:p>
+            <w:pPr>
               <w:rPr>
                 <w:b w:val="0"/>
                 <w:i w:val="0"/>
                 <w:color w:val="auto"/>
                 <w:highlight w:val="none"/>
               </w:rPr>
-            </w:r>
+            </w:pPr>
+            <w:r>
+              <w:rPr>
+                <w:b w:val="0"/>
+                <w:i w:val="0"/>
+                <w:color w:val="auto"/>
+                <w:highlight w:val="none"/>
+              </w:rPr>
+              <w:t xml:space="preserve">-зелёный # верно</w:t>
+            </w:r>
+            <w:r>
+              <w:rPr>
+                <w:b w:val="0"/>
+                <w:i w:val="0"/>
+                <w:color w:val="auto"/>
+                <w:highlight w:val="none"/>
+              </w:rPr>
+            </w:r>
+            <w:r/>
           </w:p>
           <w:p>
             <w:pPr>
@@ -3458,7 +3472,6 @@
                 <w:color w:val="auto"/>
                 <w:highlight w:val="none"/>
               </w:rPr>
-              <w:t xml:space="preserve">-зелёный # верно</w:t>
             </w:r>
             <w:r>
               <w:rPr>
@@ -3468,24 +3481,25 @@
                 <w:highlight w:val="none"/>
               </w:rPr>
             </w:r>
-            <w:r>
+            <w:r/>
+          </w:p>
+          <w:p>
+            <w:pPr>
               <w:rPr>
                 <w:b w:val="0"/>
                 <w:i w:val="0"/>
                 <w:color w:val="auto"/>
                 <w:highlight w:val="none"/>
               </w:rPr>
-            </w:r>
-          </w:p>
-          <w:p>
-            <w:pPr>
+            </w:pPr>
+            <w:r>
               <w:rPr>
                 <w:b w:val="0"/>
                 <w:i w:val="0"/>
                 <w:color w:val="auto"/>
                 <w:highlight w:val="none"/>
               </w:rPr>
-            </w:pPr>
+            </w:r>
             <w:r>
               <w:rPr>
                 <w:b w:val="0"/>
@@ -3494,40 +3508,7 @@
                 <w:highlight w:val="none"/>
               </w:rPr>
             </w:r>
-            <w:r>
-              <w:rPr>
-                <w:b w:val="0"/>
-                <w:i w:val="0"/>
-                <w:color w:val="auto"/>
-                <w:highlight w:val="none"/>
-              </w:rPr>
-            </w:r>
-          </w:p>
-          <w:p>
-            <w:pPr>
-              <w:rPr>
-                <w:b w:val="0"/>
-                <w:i w:val="0"/>
-                <w:color w:val="auto"/>
-                <w:highlight w:val="none"/>
-              </w:rPr>
-            </w:pPr>
-            <w:r>
-              <w:rPr>
-                <w:b w:val="0"/>
-                <w:i w:val="0"/>
-                <w:color w:val="auto"/>
-                <w:highlight w:val="none"/>
-              </w:rPr>
-            </w:r>
-            <w:r>
-              <w:rPr>
-                <w:b w:val="0"/>
-                <w:i w:val="0"/>
-                <w:color w:val="auto"/>
-                <w:highlight w:val="none"/>
-              </w:rPr>
-            </w:r>
+            <w:r/>
           </w:p>
         </w:tc>
       </w:tr>
@@ -3566,6 +3547,7 @@
                 <w:szCs w:val="24"/>
               </w:rPr>
             </w:r>
+            <w:r/>
           </w:p>
           <w:p>
             <w:pPr>
@@ -3592,6 +3574,7 @@
                 <w:highlight w:val="none"/>
               </w:rPr>
             </w:r>
+            <w:r/>
           </w:p>
         </w:tc>
         <w:tc>
@@ -3625,6 +3608,7 @@
                 <w:szCs w:val="24"/>
               </w:rPr>
             </w:r>
+            <w:r/>
           </w:p>
           <w:p>
             <w:pPr>
@@ -3660,14 +3644,7 @@
                 <w:highlight w:val="none"/>
               </w:rPr>
             </w:r>
-            <w:r>
-              <w:rPr>
-                <w:rFonts w:ascii="Times New Roman" w:hAnsi="Times New Roman" w:cs="Times New Roman"/>
-                <w:sz w:val="24"/>
-                <w:szCs w:val="24"/>
-                <w:highlight w:val="none"/>
-              </w:rPr>
-            </w:r>
+            <w:r/>
           </w:p>
         </w:tc>
         <w:tc>
@@ -3703,6 +3680,7 @@
                 <w:highlight w:val="none"/>
               </w:rPr>
             </w:r>
+            <w:r/>
           </w:p>
         </w:tc>
       </w:tr>
@@ -3741,6 +3719,7 @@
                 <w:szCs w:val="24"/>
               </w:rPr>
             </w:r>
+            <w:r/>
           </w:p>
           <w:p>
             <w:pPr>
@@ -3767,6 +3746,7 @@
                 <w:highlight w:val="none"/>
               </w:rPr>
             </w:r>
+            <w:r/>
           </w:p>
         </w:tc>
         <w:tc>
@@ -3808,13 +3788,7 @@
                 <w:szCs w:val="24"/>
               </w:rPr>
             </w:r>
-            <w:r>
-              <w:rPr>
-                <w:rFonts w:ascii="Times New Roman" w:hAnsi="Times New Roman" w:cs="Times New Roman"/>
-                <w:sz w:val="24"/>
-                <w:szCs w:val="24"/>
-              </w:rPr>
-            </w:r>
+            <w:r/>
           </w:p>
           <w:p>
             <w:pPr>
@@ -3841,6 +3815,7 @@
                 <w:highlight w:val="none"/>
               </w:rPr>
             </w:r>
+            <w:r/>
           </w:p>
         </w:tc>
         <w:tc>
@@ -3876,6 +3851,7 @@
                 <w:highlight w:val="none"/>
               </w:rPr>
             </w:r>
+            <w:r/>
           </w:p>
         </w:tc>
       </w:tr>
@@ -3914,6 +3890,7 @@
                 <w:szCs w:val="24"/>
               </w:rPr>
             </w:r>
+            <w:r/>
           </w:p>
           <w:p>
             <w:pPr>
@@ -3940,6 +3917,7 @@
                 <w:highlight w:val="none"/>
               </w:rPr>
             </w:r>
+            <w:r/>
           </w:p>
         </w:tc>
         <w:tc>
@@ -3972,6 +3950,7 @@
                 <w:szCs w:val="24"/>
               </w:rPr>
             </w:r>
+            <w:r/>
           </w:p>
         </w:tc>
         <w:tc>
@@ -4007,6 +3986,7 @@
                 <w:highlight w:val="none"/>
               </w:rPr>
             </w:r>
+            <w:r/>
           </w:p>
         </w:tc>
       </w:tr>
@@ -4045,6 +4025,7 @@
                 <w:szCs w:val="24"/>
               </w:rPr>
             </w:r>
+            <w:r/>
           </w:p>
           <w:p>
             <w:pPr>
@@ -4071,6 +4052,7 @@
                 <w:highlight w:val="none"/>
               </w:rPr>
             </w:r>
+            <w:r/>
           </w:p>
         </w:tc>
         <w:tc>
@@ -4110,13 +4092,7 @@
                 <w:szCs w:val="24"/>
               </w:rPr>
             </w:r>
-            <w:r>
-              <w:rPr>
-                <w:rFonts w:ascii="Times New Roman" w:hAnsi="Times New Roman" w:cs="Times New Roman"/>
-                <w:sz w:val="24"/>
-                <w:szCs w:val="24"/>
-              </w:rPr>
-            </w:r>
+            <w:r/>
           </w:p>
         </w:tc>
         <w:tc>
@@ -4152,6 +4128,7 @@
                 <w:highlight w:val="none"/>
               </w:rPr>
             </w:r>
+            <w:r/>
           </w:p>
         </w:tc>
       </w:tr>
@@ -4190,6 +4167,7 @@
                 <w:szCs w:val="24"/>
               </w:rPr>
             </w:r>
+            <w:r/>
           </w:p>
           <w:p>
             <w:pPr>
@@ -4216,6 +4194,7 @@
                 <w:highlight w:val="none"/>
               </w:rPr>
             </w:r>
+            <w:r/>
           </w:p>
         </w:tc>
         <w:tc>
@@ -4272,13 +4251,6 @@
                 <w:sz w:val="24"/>
                 <w:szCs w:val="24"/>
               </w:rPr>
-            </w:r>
-            <w:r>
-              <w:rPr>
-                <w:rFonts w:ascii="Times New Roman" w:hAnsi="Times New Roman" w:cs="Times New Roman"/>
-                <w:sz w:val="24"/>
-                <w:szCs w:val="24"/>
-              </w:rPr>
               <w:t xml:space="preserve">...</w:t>
             </w:r>
             <w:r>
@@ -4295,13 +4267,6 @@
                 <w:sz w:val="24"/>
                 <w:szCs w:val="24"/>
               </w:rPr>
-            </w:r>
-            <w:r>
-              <w:rPr>
-                <w:rFonts w:ascii="Times New Roman" w:hAnsi="Times New Roman" w:cs="Times New Roman"/>
-                <w:sz w:val="24"/>
-                <w:szCs w:val="24"/>
-              </w:rPr>
               <w:t xml:space="preserve">)</w:t>
             </w:r>
             <w:r>
@@ -4311,13 +4276,7 @@
                 <w:szCs w:val="24"/>
               </w:rPr>
             </w:r>
-            <w:r>
-              <w:rPr>
-                <w:rFonts w:ascii="Times New Roman" w:hAnsi="Times New Roman" w:cs="Times New Roman"/>
-                <w:sz w:val="24"/>
-                <w:szCs w:val="24"/>
-              </w:rPr>
-            </w:r>
+            <w:r/>
           </w:p>
           <w:p>
             <w:pPr>
@@ -4344,6 +4303,7 @@
                 <w:highlight w:val="none"/>
               </w:rPr>
             </w:r>
+            <w:r/>
           </w:p>
         </w:tc>
         <w:tc>
@@ -4379,6 +4339,7 @@
                 <w:highlight w:val="none"/>
               </w:rPr>
             </w:r>
+            <w:r/>
           </w:p>
         </w:tc>
       </w:tr>
@@ -4417,6 +4378,7 @@
                 <w:szCs w:val="24"/>
               </w:rPr>
             </w:r>
+            <w:r/>
           </w:p>
           <w:p>
             <w:pPr>
@@ -4443,6 +4405,7 @@
                 <w:highlight w:val="none"/>
               </w:rPr>
             </w:r>
+            <w:r/>
           </w:p>
         </w:tc>
         <w:tc>
@@ -4499,13 +4462,6 @@
                 <w:sz w:val="24"/>
                 <w:szCs w:val="24"/>
               </w:rPr>
-            </w:r>
-            <w:r>
-              <w:rPr>
-                <w:rFonts w:ascii="Times New Roman" w:hAnsi="Times New Roman" w:cs="Times New Roman"/>
-                <w:sz w:val="24"/>
-                <w:szCs w:val="24"/>
-              </w:rPr>
               <w:t xml:space="preserve">…</w:t>
             </w:r>
             <w:r>
@@ -4516,61 +4472,54 @@
               </w:rPr>
               <w:t xml:space="preserve">"</w:t>
             </w:r>
+            <w:r>
+              <w:rPr>
+                <w:rFonts w:ascii="Times New Roman" w:hAnsi="Times New Roman" w:cs="Times New Roman"/>
+                <w:sz w:val="24"/>
+                <w:szCs w:val="24"/>
+              </w:rPr>
+              <w:t xml:space="preserve">). Поэтому можете использовать и 2 точки (</w:t>
+            </w:r>
+            <w:r>
+              <w:rPr>
+                <w:rFonts w:ascii="Times New Roman" w:hAnsi="Times New Roman" w:cs="Times New Roman"/>
+                <w:sz w:val="24"/>
+                <w:szCs w:val="24"/>
+              </w:rPr>
+              <w:t xml:space="preserve">"</w:t>
+            </w:r>
+            <w:r>
+              <w:rPr>
+                <w:rFonts w:ascii="Times New Roman" w:hAnsi="Times New Roman" w:cs="Times New Roman"/>
+                <w:sz w:val="24"/>
+                <w:szCs w:val="24"/>
+              </w:rPr>
+              <w:t xml:space="preserve">..</w:t>
+            </w:r>
+            <w:r>
+              <w:rPr>
+                <w:rFonts w:ascii="Times New Roman" w:hAnsi="Times New Roman" w:cs="Times New Roman"/>
+                <w:sz w:val="24"/>
+                <w:szCs w:val="24"/>
+              </w:rPr>
+              <w:t xml:space="preserve">"</w:t>
+            </w:r>
+            <w:r>
+              <w:rPr>
+                <w:rFonts w:ascii="Times New Roman" w:hAnsi="Times New Roman" w:cs="Times New Roman"/>
+                <w:sz w:val="24"/>
+                <w:szCs w:val="24"/>
+              </w:rPr>
+              <w:t xml:space="preserve">).</w:t>
+            </w:r>
+            <w:r>
+              <w:rPr>
+                <w:rFonts w:ascii="Times New Roman" w:hAnsi="Times New Roman" w:cs="Times New Roman"/>
+                <w:sz w:val="24"/>
+                <w:szCs w:val="24"/>
+              </w:rPr>
+            </w:r>
             <w:r/>
-            <w:r>
-              <w:rPr>
-                <w:rFonts w:ascii="Times New Roman" w:hAnsi="Times New Roman" w:cs="Times New Roman"/>
-                <w:sz w:val="24"/>
-                <w:szCs w:val="24"/>
-              </w:rPr>
-            </w:r>
-            <w:r>
-              <w:rPr>
-                <w:rFonts w:ascii="Times New Roman" w:hAnsi="Times New Roman" w:cs="Times New Roman"/>
-                <w:sz w:val="24"/>
-                <w:szCs w:val="24"/>
-              </w:rPr>
-              <w:t xml:space="preserve">). Поэтому можете использовать и 2 точки (</w:t>
-            </w:r>
-            <w:r>
-              <w:rPr>
-                <w:rFonts w:ascii="Times New Roman" w:hAnsi="Times New Roman" w:cs="Times New Roman"/>
-                <w:sz w:val="24"/>
-                <w:szCs w:val="24"/>
-              </w:rPr>
-              <w:t xml:space="preserve">"</w:t>
-            </w:r>
-            <w:r>
-              <w:rPr>
-                <w:rFonts w:ascii="Times New Roman" w:hAnsi="Times New Roman" w:cs="Times New Roman"/>
-                <w:sz w:val="24"/>
-                <w:szCs w:val="24"/>
-              </w:rPr>
-              <w:t xml:space="preserve">..</w:t>
-            </w:r>
-            <w:r>
-              <w:rPr>
-                <w:rFonts w:ascii="Times New Roman" w:hAnsi="Times New Roman" w:cs="Times New Roman"/>
-                <w:sz w:val="24"/>
-                <w:szCs w:val="24"/>
-              </w:rPr>
-              <w:t xml:space="preserve">"</w:t>
-            </w:r>
-            <w:r>
-              <w:rPr>
-                <w:rFonts w:ascii="Times New Roman" w:hAnsi="Times New Roman" w:cs="Times New Roman"/>
-                <w:sz w:val="24"/>
-                <w:szCs w:val="24"/>
-              </w:rPr>
-              <w:t xml:space="preserve">).</w:t>
-            </w:r>
-            <w:r>
-              <w:rPr>
-                <w:rFonts w:ascii="Times New Roman" w:hAnsi="Times New Roman" w:cs="Times New Roman"/>
-                <w:sz w:val="24"/>
-                <w:szCs w:val="24"/>
-              </w:rPr>
-            </w:r>
           </w:p>
           <w:p>
             <w:pPr>
@@ -4605,14 +4554,7 @@
                 <w:highlight w:val="none"/>
               </w:rPr>
             </w:r>
-            <w:r>
-              <w:rPr>
-                <w:rFonts w:ascii="Times New Roman" w:hAnsi="Times New Roman" w:cs="Times New Roman"/>
-                <w:sz w:val="24"/>
-                <w:szCs w:val="24"/>
-                <w:highlight w:val="none"/>
-              </w:rPr>
-            </w:r>
+            <w:r/>
           </w:p>
         </w:tc>
         <w:tc>
@@ -4656,14 +4598,7 @@
                 <w:highlight w:val="none"/>
               </w:rPr>
             </w:r>
-            <w:r>
-              <w:rPr>
-                <w:b w:val="0"/>
-                <w:i w:val="0"/>
-                <w:color w:val="auto"/>
-                <w:highlight w:val="none"/>
-              </w:rPr>
-            </w:r>
+            <w:r/>
           </w:p>
         </w:tc>
       </w:tr>
@@ -4702,6 +4637,7 @@
                 <w:szCs w:val="24"/>
               </w:rPr>
             </w:r>
+            <w:r/>
           </w:p>
           <w:p>
             <w:pPr>
@@ -4728,6 +4664,7 @@
                 <w:highlight w:val="none"/>
               </w:rPr>
             </w:r>
+            <w:r/>
           </w:p>
         </w:tc>
         <w:tc>
@@ -4801,13 +4738,7 @@
                 <w:szCs w:val="24"/>
               </w:rPr>
             </w:r>
-            <w:r>
-              <w:rPr>
-                <w:rFonts w:ascii="Times New Roman" w:hAnsi="Times New Roman" w:cs="Times New Roman"/>
-                <w:sz w:val="24"/>
-                <w:szCs w:val="24"/>
-              </w:rPr>
-            </w:r>
+            <w:r/>
           </w:p>
           <w:p>
             <w:pPr>
@@ -4834,6 +4765,7 @@
                 <w:highlight w:val="none"/>
               </w:rPr>
             </w:r>
+            <w:r/>
           </w:p>
           <w:p>
             <w:pPr>
@@ -4868,14 +4800,7 @@
                 <w:highlight w:val="none"/>
               </w:rPr>
             </w:r>
-            <w:r>
-              <w:rPr>
-                <w:rFonts w:ascii="Times New Roman" w:hAnsi="Times New Roman" w:cs="Times New Roman"/>
-                <w:sz w:val="24"/>
-                <w:szCs w:val="24"/>
-                <w:highlight w:val="none"/>
-              </w:rPr>
-            </w:r>
+            <w:r/>
           </w:p>
         </w:tc>
         <w:tc>
@@ -4919,14 +4844,7 @@
                 <w:highlight w:val="none"/>
               </w:rPr>
             </w:r>
-            <w:r>
-              <w:rPr>
-                <w:b w:val="0"/>
-                <w:i w:val="0"/>
-                <w:color w:val="auto"/>
-                <w:highlight w:val="none"/>
-              </w:rPr>
-            </w:r>
+            <w:r/>
           </w:p>
         </w:tc>
       </w:tr>
@@ -4965,6 +4883,7 @@
                 <w:szCs w:val="24"/>
               </w:rPr>
             </w:r>
+            <w:r/>
           </w:p>
           <w:p>
             <w:pPr>
@@ -4991,6 +4910,7 @@
                 <w:highlight w:val="none"/>
               </w:rPr>
             </w:r>
+            <w:r/>
           </w:p>
         </w:tc>
         <w:tc>
@@ -5024,6 +4944,7 @@
                 <w:szCs w:val="24"/>
               </w:rPr>
             </w:r>
+            <w:r/>
           </w:p>
           <w:p>
             <w:pPr>
@@ -5058,14 +4979,7 @@
                 <w:highlight w:val="none"/>
               </w:rPr>
             </w:r>
-            <w:r>
-              <w:rPr>
-                <w:rFonts w:ascii="Times New Roman" w:hAnsi="Times New Roman" w:cs="Times New Roman"/>
-                <w:sz w:val="24"/>
-                <w:szCs w:val="24"/>
-                <w:highlight w:val="none"/>
-              </w:rPr>
-            </w:r>
+            <w:r/>
           </w:p>
         </w:tc>
         <w:tc>
@@ -5109,14 +5023,7 @@
                 <w:highlight w:val="none"/>
               </w:rPr>
             </w:r>
-            <w:r>
-              <w:rPr>
-                <w:b w:val="0"/>
-                <w:i w:val="0"/>
-                <w:color w:val="auto"/>
-                <w:highlight w:val="none"/>
-              </w:rPr>
-            </w:r>
+            <w:r/>
           </w:p>
         </w:tc>
       </w:tr>
@@ -5155,6 +5062,7 @@
                 <w:szCs w:val="24"/>
               </w:rPr>
             </w:r>
+            <w:r/>
           </w:p>
           <w:p>
             <w:pPr>
@@ -5181,6 +5089,7 @@
                 <w:highlight w:val="none"/>
               </w:rPr>
             </w:r>
+            <w:r/>
           </w:p>
         </w:tc>
         <w:tc>
@@ -5295,13 +5204,7 @@
                 <w:szCs w:val="24"/>
               </w:rPr>
             </w:r>
-            <w:r>
-              <w:rPr>
-                <w:rFonts w:ascii="Times New Roman" w:hAnsi="Times New Roman" w:cs="Times New Roman"/>
-                <w:sz w:val="24"/>
-                <w:szCs w:val="24"/>
-              </w:rPr>
-            </w:r>
+            <w:r/>
           </w:p>
           <w:p>
             <w:pPr>
@@ -5325,6 +5228,7 @@
                 <w:szCs w:val="24"/>
               </w:rPr>
             </w:r>
+            <w:r/>
           </w:p>
           <w:p>
             <w:pPr>
@@ -5345,6 +5249,7 @@
                 <w:highlight w:val="none"/>
               </w:rPr>
             </w:r>
+            <w:r/>
           </w:p>
         </w:tc>
         <w:tc>
@@ -5399,6 +5304,7 @@
                 <w:highlight w:val="none"/>
               </w:rPr>
             </w:r>
+            <w:r/>
           </w:p>
           <w:p>
             <w:pPr>
@@ -5425,6 +5331,7 @@
                 <w:highlight w:val="none"/>
               </w:rPr>
             </w:r>
+            <w:r/>
           </w:p>
           <w:p>
             <w:pPr>
@@ -5451,6 +5358,7 @@
                 <w:highlight w:val="none"/>
               </w:rPr>
             </w:r>
+            <w:r/>
           </w:p>
           <w:p>
             <w:pPr>
@@ -5477,6 +5385,7 @@
                 <w:highlight w:val="none"/>
               </w:rPr>
             </w:r>
+            <w:r/>
           </w:p>
           <w:p>
             <w:pPr>
@@ -5504,6 +5413,7 @@
                 <w:highlight w:val="none"/>
               </w:rPr>
             </w:r>
+            <w:r/>
           </w:p>
         </w:tc>
       </w:tr>

</xml_diff>